<commit_message>
refined text for git fetch
</commit_message>
<xml_diff>
--- a/Git Reference Document.docx
+++ b/Git Reference Document.docx
@@ -168,27 +168,14 @@
         </w:rPr>
         <w:t xml:space="preserve">--local </w:t>
       </w:r>
-      <w:proofErr w:type="spellStart"/>
-      <w:proofErr w:type="gramStart"/>
-      <w:r>
-        <w:rPr>
-          <w:rFonts w:ascii="JetBrains Mono" w:hAnsi="JetBrains Mono" w:cs="JetBrains Mono"/>
-          <w:sz w:val="24"/>
-          <w:szCs w:val="24"/>
-          <w:lang w:val="en-US"/>
-        </w:rPr>
-        <w:t>user.email</w:t>
-      </w:r>
-      <w:proofErr w:type="spellEnd"/>
-      <w:proofErr w:type="gramEnd"/>
-      <w:r>
-        <w:rPr>
-          <w:rFonts w:ascii="JetBrains Mono" w:hAnsi="JetBrains Mono" w:cs="JetBrains Mono"/>
-          <w:sz w:val="24"/>
-          <w:szCs w:val="24"/>
-          <w:lang w:val="en-US"/>
-        </w:rPr>
-        <w:t xml:space="preserve"> “jdoe@gmail.com”</w:t>
+      <w:r>
+        <w:rPr>
+          <w:rFonts w:ascii="JetBrains Mono" w:hAnsi="JetBrains Mono" w:cs="JetBrains Mono"/>
+          <w:sz w:val="24"/>
+          <w:szCs w:val="24"/>
+          <w:lang w:val="en-US"/>
+        </w:rPr>
+        <w:t>user.email “jdoe@gmail.com”</w:t>
       </w:r>
     </w:p>
     <w:p>
@@ -332,38 +319,16 @@
           <w:szCs w:val="24"/>
           <w:lang w:val="en-US"/>
         </w:rPr>
-        <w:t xml:space="preserve">-global </w:t>
-      </w:r>
-      <w:proofErr w:type="spellStart"/>
-      <w:proofErr w:type="gramStart"/>
-      <w:r>
-        <w:rPr>
-          <w:rFonts w:ascii="JetBrains Mono" w:hAnsi="JetBrains Mono" w:cs="JetBrains Mono"/>
-          <w:sz w:val="24"/>
-          <w:szCs w:val="24"/>
-          <w:lang w:val="en-US"/>
-        </w:rPr>
-        <w:t>user.</w:t>
-      </w:r>
-      <w:r>
-        <w:rPr>
-          <w:rFonts w:ascii="JetBrains Mono" w:hAnsi="JetBrains Mono" w:cs="JetBrains Mono"/>
-          <w:sz w:val="24"/>
-          <w:szCs w:val="24"/>
-          <w:lang w:val="en-US"/>
-        </w:rPr>
-        <w:t>email</w:t>
-      </w:r>
-      <w:proofErr w:type="spellEnd"/>
-      <w:proofErr w:type="gramEnd"/>
-      <w:r>
-        <w:rPr>
-          <w:rFonts w:ascii="JetBrains Mono" w:hAnsi="JetBrains Mono" w:cs="JetBrains Mono"/>
-          <w:sz w:val="24"/>
-          <w:szCs w:val="24"/>
-          <w:lang w:val="en-US"/>
-        </w:rPr>
-        <w:t xml:space="preserve"> “jdoe@gmail.com”</w:t>
+        <w:t>-global user.</w:t>
+      </w:r>
+      <w:r>
+        <w:rPr>
+          <w:rFonts w:ascii="JetBrains Mono" w:hAnsi="JetBrains Mono" w:cs="JetBrains Mono"/>
+          <w:sz w:val="24"/>
+          <w:szCs w:val="24"/>
+          <w:lang w:val="en-US"/>
+        </w:rPr>
+        <w:t>email “jdoe@gmail.com”</w:t>
       </w:r>
     </w:p>
     <w:p>
@@ -450,29 +415,7 @@
           <w:szCs w:val="24"/>
           <w:lang w:val="en-US"/>
         </w:rPr>
-        <w:t xml:space="preserve">-global </w:t>
-      </w:r>
-      <w:proofErr w:type="spellStart"/>
-      <w:proofErr w:type="gramStart"/>
-      <w:r>
-        <w:rPr>
-          <w:rFonts w:ascii="JetBrains Mono" w:hAnsi="JetBrains Mono" w:cs="JetBrains Mono"/>
-          <w:sz w:val="24"/>
-          <w:szCs w:val="24"/>
-          <w:lang w:val="en-US"/>
-        </w:rPr>
-        <w:t>core.editor</w:t>
-      </w:r>
-      <w:proofErr w:type="spellEnd"/>
-      <w:proofErr w:type="gramEnd"/>
-      <w:r>
-        <w:rPr>
-          <w:rFonts w:ascii="JetBrains Mono" w:hAnsi="JetBrains Mono" w:cs="JetBrains Mono"/>
-          <w:sz w:val="24"/>
-          <w:szCs w:val="24"/>
-          <w:lang w:val="en-US"/>
-        </w:rPr>
-        <w:t xml:space="preserve"> “path</w:t>
+        <w:t>-global core.editor “path</w:t>
       </w:r>
       <w:r>
         <w:rPr>
@@ -666,19 +609,8 @@
           <w:szCs w:val="24"/>
           <w:lang w:val="en-US"/>
         </w:rPr>
-        <w:t xml:space="preserve">git </w:t>
-      </w:r>
-      <w:proofErr w:type="spellStart"/>
-      <w:r>
-        <w:rPr>
-          <w:rFonts w:ascii="JetBrains Mono" w:hAnsi="JetBrains Mono" w:cs="JetBrains Mono"/>
-          <w:sz w:val="24"/>
-          <w:szCs w:val="24"/>
-          <w:lang w:val="en-US"/>
-        </w:rPr>
-        <w:t>init</w:t>
-      </w:r>
-      <w:proofErr w:type="spellEnd"/>
+        <w:t>git init</w:t>
+      </w:r>
     </w:p>
     <w:p>
       <w:pPr>
@@ -710,27 +642,7 @@
           <w:szCs w:val="20"/>
           <w:lang w:val="en-US"/>
         </w:rPr>
-        <w:t xml:space="preserve">nitialize current directory as a </w:t>
-      </w:r>
-      <w:proofErr w:type="spellStart"/>
-      <w:r>
-        <w:rPr>
-          <w:rFonts w:ascii="Fira Sans Book" w:hAnsi="Fira Sans Book" w:cstheme="minorHAnsi"/>
-          <w:sz w:val="20"/>
-          <w:szCs w:val="20"/>
-          <w:lang w:val="en-US"/>
-        </w:rPr>
-        <w:t>git</w:t>
-      </w:r>
-      <w:proofErr w:type="spellEnd"/>
-      <w:r>
-        <w:rPr>
-          <w:rFonts w:ascii="Fira Sans Book" w:hAnsi="Fira Sans Book" w:cstheme="minorHAnsi"/>
-          <w:sz w:val="20"/>
-          <w:szCs w:val="20"/>
-          <w:lang w:val="en-US"/>
-        </w:rPr>
-        <w:t xml:space="preserve"> repo</w:t>
+        <w:t>nitialize current directory as a git repo</w:t>
       </w:r>
     </w:p>
     <w:p>
@@ -1340,19 +1252,8 @@
           <w:szCs w:val="24"/>
           <w:lang w:val="en-US"/>
         </w:rPr>
-        <w:t>git log --</w:t>
-      </w:r>
-      <w:proofErr w:type="spellStart"/>
-      <w:r>
-        <w:rPr>
-          <w:rFonts w:ascii="JetBrains Mono" w:hAnsi="JetBrains Mono" w:cs="JetBrains Mono"/>
-          <w:sz w:val="24"/>
-          <w:szCs w:val="24"/>
-          <w:lang w:val="en-US"/>
-        </w:rPr>
-        <w:t>oneline</w:t>
-      </w:r>
-      <w:proofErr w:type="spellEnd"/>
+        <w:t>git log --oneline</w:t>
+      </w:r>
     </w:p>
     <w:p>
       <w:pPr>
@@ -1622,19 +1523,8 @@
           <w:szCs w:val="20"/>
           <w:lang w:val="en-US"/>
         </w:rPr>
-        <w:t xml:space="preserve">git add </w:t>
-      </w:r>
-      <w:proofErr w:type="spellStart"/>
-      <w:r>
-        <w:rPr>
-          <w:rFonts w:ascii="JetBrains Mono" w:hAnsi="JetBrains Mono" w:cs="JetBrains Mono"/>
-          <w:sz w:val="20"/>
-          <w:szCs w:val="20"/>
-          <w:lang w:val="en-US"/>
-        </w:rPr>
-        <w:t>forgotten_file</w:t>
-      </w:r>
-      <w:proofErr w:type="spellEnd"/>
+        <w:t>git add forgotten_file</w:t>
+      </w:r>
     </w:p>
     <w:p>
       <w:pPr>
@@ -1704,36 +1594,14 @@
           <w:lang w:val="en-US"/>
         </w:rPr>
       </w:pPr>
-      <w:proofErr w:type="gramStart"/>
-      <w:r>
-        <w:rPr>
-          <w:rFonts w:ascii="JetBrains Mono" w:hAnsi="JetBrains Mono" w:cs="JetBrains Mono"/>
-          <w:sz w:val="24"/>
-          <w:szCs w:val="24"/>
-          <w:lang w:val="en-US"/>
-        </w:rPr>
-        <w:t>[.</w:t>
-      </w:r>
-      <w:proofErr w:type="spellStart"/>
-      <w:r>
-        <w:rPr>
-          <w:rFonts w:ascii="JetBrains Mono" w:hAnsi="JetBrains Mono" w:cs="JetBrains Mono"/>
-          <w:sz w:val="24"/>
-          <w:szCs w:val="24"/>
-          <w:lang w:val="en-US"/>
-        </w:rPr>
-        <w:t>gitignore</w:t>
-      </w:r>
-      <w:proofErr w:type="spellEnd"/>
-      <w:proofErr w:type="gramEnd"/>
-      <w:r>
-        <w:rPr>
-          <w:rFonts w:ascii="JetBrains Mono" w:hAnsi="JetBrains Mono" w:cs="JetBrains Mono"/>
-          <w:sz w:val="24"/>
-          <w:szCs w:val="24"/>
-          <w:lang w:val="en-US"/>
-        </w:rPr>
-        <w:t>]</w:t>
+      <w:r>
+        <w:rPr>
+          <w:rFonts w:ascii="JetBrains Mono" w:hAnsi="JetBrains Mono" w:cs="JetBrains Mono"/>
+          <w:sz w:val="24"/>
+          <w:szCs w:val="24"/>
+          <w:lang w:val="en-US"/>
+        </w:rPr>
+        <w:t>[.gitignore]</w:t>
       </w:r>
     </w:p>
     <w:p>
@@ -1995,358 +1863,281 @@
           <w:szCs w:val="24"/>
           <w:lang w:val="en-US"/>
         </w:rPr>
-        <w:t>git branch &lt;</w:t>
-      </w:r>
-      <w:proofErr w:type="spellStart"/>
-      <w:r>
-        <w:rPr>
-          <w:rFonts w:ascii="JetBrains Mono" w:hAnsi="JetBrains Mono" w:cs="JetBrains Mono"/>
-          <w:sz w:val="24"/>
-          <w:szCs w:val="24"/>
+        <w:t>git branch &lt;newbranchname&gt;</w:t>
+      </w:r>
+    </w:p>
+    <w:p>
+      <w:pPr>
+        <w:pStyle w:val="ListParagraph"/>
+        <w:numPr>
+          <w:ilvl w:val="1"/>
+          <w:numId w:val="1"/>
+        </w:numPr>
+        <w:rPr>
+          <w:rFonts w:ascii="Fira Sans Book" w:hAnsi="Fira Sans Book" w:cstheme="minorHAnsi"/>
+          <w:sz w:val="20"/>
+          <w:szCs w:val="20"/>
+          <w:lang w:val="en-US"/>
+        </w:rPr>
+      </w:pPr>
+      <w:r>
+        <w:rPr>
+          <w:rFonts w:ascii="Fira Sans Book" w:hAnsi="Fira Sans Book" w:cstheme="minorHAnsi"/>
+          <w:sz w:val="20"/>
+          <w:szCs w:val="20"/>
+          <w:lang w:val="en-US"/>
+        </w:rPr>
+        <w:t>C</w:t>
+      </w:r>
+      <w:r>
+        <w:rPr>
+          <w:rFonts w:ascii="Fira Sans Book" w:hAnsi="Fira Sans Book" w:cstheme="minorHAnsi"/>
+          <w:sz w:val="20"/>
+          <w:szCs w:val="20"/>
+          <w:lang w:val="en-US"/>
+        </w:rPr>
+        <w:t>reates a new branch with name “</w:t>
+      </w:r>
+      <w:r>
+        <w:rPr>
+          <w:rFonts w:ascii="Fira Sans Book" w:hAnsi="Fira Sans Book" w:cs="JetBrains Mono"/>
+          <w:sz w:val="20"/>
+          <w:szCs w:val="20"/>
           <w:lang w:val="en-US"/>
         </w:rPr>
         <w:t>newbranchname</w:t>
       </w:r>
-      <w:proofErr w:type="spellEnd"/>
-      <w:r>
-        <w:rPr>
-          <w:rFonts w:ascii="JetBrains Mono" w:hAnsi="JetBrains Mono" w:cs="JetBrains Mono"/>
-          <w:sz w:val="24"/>
-          <w:szCs w:val="24"/>
-          <w:lang w:val="en-US"/>
-        </w:rPr>
-        <w:t>&gt;</w:t>
-      </w:r>
-    </w:p>
-    <w:p>
-      <w:pPr>
-        <w:pStyle w:val="ListParagraph"/>
-        <w:numPr>
-          <w:ilvl w:val="1"/>
-          <w:numId w:val="1"/>
-        </w:numPr>
-        <w:rPr>
-          <w:rFonts w:ascii="Fira Sans Book" w:hAnsi="Fira Sans Book" w:cstheme="minorHAnsi"/>
-          <w:sz w:val="20"/>
-          <w:szCs w:val="20"/>
-          <w:lang w:val="en-US"/>
-        </w:rPr>
-      </w:pPr>
-      <w:r>
-        <w:rPr>
-          <w:rFonts w:ascii="Fira Sans Book" w:hAnsi="Fira Sans Book" w:cstheme="minorHAnsi"/>
-          <w:sz w:val="20"/>
-          <w:szCs w:val="20"/>
+      <w:r>
+        <w:rPr>
+          <w:rFonts w:ascii="Fira Sans Book" w:hAnsi="Fira Sans Book" w:cstheme="minorHAnsi"/>
+          <w:sz w:val="20"/>
+          <w:szCs w:val="20"/>
+          <w:lang w:val="en-US"/>
+        </w:rPr>
+        <w:t>”</w:t>
+      </w:r>
+    </w:p>
+    <w:p>
+      <w:pPr>
+        <w:pStyle w:val="ListParagraph"/>
+        <w:ind w:left="1440"/>
+        <w:rPr>
+          <w:rFonts w:ascii="Fira Sans Book" w:hAnsi="Fira Sans Book" w:cstheme="minorHAnsi"/>
+          <w:sz w:val="20"/>
+          <w:szCs w:val="20"/>
+          <w:lang w:val="en-US"/>
+        </w:rPr>
+      </w:pPr>
+    </w:p>
+    <w:p>
+      <w:pPr>
+        <w:pStyle w:val="ListParagraph"/>
+        <w:numPr>
+          <w:ilvl w:val="0"/>
+          <w:numId w:val="1"/>
+        </w:numPr>
+        <w:rPr>
+          <w:rFonts w:ascii="JetBrains Mono" w:hAnsi="JetBrains Mono" w:cs="JetBrains Mono"/>
+          <w:sz w:val="24"/>
+          <w:szCs w:val="24"/>
+          <w:lang w:val="en-US"/>
+        </w:rPr>
+      </w:pPr>
+      <w:r>
+        <w:rPr>
+          <w:rFonts w:ascii="JetBrains Mono" w:hAnsi="JetBrains Mono" w:cs="JetBrains Mono"/>
+          <w:sz w:val="24"/>
+          <w:szCs w:val="24"/>
+          <w:lang w:val="en-US"/>
+        </w:rPr>
+        <w:t>git switch &lt;branchname&gt;</w:t>
+      </w:r>
+      <w:r>
+        <w:rPr>
+          <w:rFonts w:ascii="JetBrains Mono" w:hAnsi="JetBrains Mono" w:cs="JetBrains Mono"/>
+          <w:sz w:val="24"/>
+          <w:szCs w:val="24"/>
+          <w:lang w:val="en-US"/>
+        </w:rPr>
+        <w:t xml:space="preserve"> / git checkout &lt;branchname&gt;</w:t>
+      </w:r>
+    </w:p>
+    <w:p>
+      <w:pPr>
+        <w:pStyle w:val="ListParagraph"/>
+        <w:numPr>
+          <w:ilvl w:val="1"/>
+          <w:numId w:val="1"/>
+        </w:numPr>
+        <w:rPr>
+          <w:rFonts w:ascii="Fira Sans Book" w:hAnsi="Fira Sans Book" w:cs="JetBrains Mono"/>
+          <w:sz w:val="20"/>
+          <w:szCs w:val="20"/>
+          <w:lang w:val="en-US"/>
+        </w:rPr>
+      </w:pPr>
+      <w:r>
+        <w:rPr>
+          <w:rFonts w:ascii="Fira Sans Book" w:hAnsi="Fira Sans Book" w:cstheme="minorHAnsi"/>
+          <w:sz w:val="20"/>
+          <w:szCs w:val="20"/>
+          <w:lang w:val="en-US"/>
+        </w:rPr>
+        <w:t>Switches to the branch with name “</w:t>
+      </w:r>
+      <w:r>
+        <w:rPr>
+          <w:rFonts w:ascii="Fira Sans Book" w:hAnsi="Fira Sans Book" w:cs="JetBrains Mono"/>
+          <w:sz w:val="20"/>
+          <w:szCs w:val="20"/>
+          <w:lang w:val="en-US"/>
+        </w:rPr>
+        <w:t>branchname</w:t>
+      </w:r>
+      <w:r>
+        <w:rPr>
+          <w:rFonts w:ascii="Fira Sans Book" w:hAnsi="Fira Sans Book" w:cstheme="minorHAnsi"/>
+          <w:sz w:val="20"/>
+          <w:szCs w:val="20"/>
+          <w:lang w:val="en-US"/>
+        </w:rPr>
+        <w:t>”</w:t>
+      </w:r>
+    </w:p>
+    <w:p>
+      <w:pPr>
+        <w:pStyle w:val="ListParagraph"/>
+        <w:numPr>
+          <w:ilvl w:val="0"/>
+          <w:numId w:val="1"/>
+        </w:numPr>
+        <w:rPr>
+          <w:rFonts w:ascii="JetBrains Mono" w:hAnsi="JetBrains Mono" w:cs="JetBrains Mono"/>
+          <w:sz w:val="24"/>
+          <w:szCs w:val="24"/>
+          <w:lang w:val="en-US"/>
+        </w:rPr>
+      </w:pPr>
+      <w:r>
+        <w:rPr>
+          <w:rFonts w:ascii="JetBrains Mono" w:hAnsi="JetBrains Mono" w:cs="JetBrains Mono"/>
+          <w:sz w:val="24"/>
+          <w:szCs w:val="24"/>
+          <w:lang w:val="en-US"/>
+        </w:rPr>
+        <w:t>git switch -</w:t>
+      </w:r>
+      <w:r>
+        <w:rPr>
+          <w:rFonts w:ascii="JetBrains Mono" w:hAnsi="JetBrains Mono" w:cs="JetBrains Mono"/>
+          <w:sz w:val="24"/>
+          <w:szCs w:val="24"/>
           <w:lang w:val="en-US"/>
         </w:rPr>
         <w:t>C</w:t>
       </w:r>
       <w:r>
         <w:rPr>
-          <w:rFonts w:ascii="Fira Sans Book" w:hAnsi="Fira Sans Book" w:cstheme="minorHAnsi"/>
-          <w:sz w:val="20"/>
-          <w:szCs w:val="20"/>
-          <w:lang w:val="en-US"/>
-        </w:rPr>
-        <w:t>reates a new branch with name “</w:t>
-      </w:r>
-      <w:proofErr w:type="spellStart"/>
-      <w:r>
+          <w:rFonts w:ascii="JetBrains Mono" w:hAnsi="JetBrains Mono" w:cs="JetBrains Mono"/>
+          <w:sz w:val="24"/>
+          <w:szCs w:val="24"/>
+          <w:lang w:val="en-US"/>
+        </w:rPr>
+        <w:t xml:space="preserve"> &lt;</w:t>
+      </w:r>
+      <w:r>
+        <w:rPr>
+          <w:rFonts w:ascii="JetBrains Mono" w:hAnsi="JetBrains Mono" w:cs="JetBrains Mono"/>
+          <w:sz w:val="24"/>
+          <w:szCs w:val="24"/>
+          <w:lang w:val="en-US"/>
+        </w:rPr>
+        <w:t>new</w:t>
+      </w:r>
+      <w:r>
+        <w:rPr>
+          <w:rFonts w:ascii="JetBrains Mono" w:hAnsi="JetBrains Mono" w:cs="JetBrains Mono"/>
+          <w:sz w:val="24"/>
+          <w:szCs w:val="24"/>
+          <w:lang w:val="en-US"/>
+        </w:rPr>
+        <w:t>branchname&gt;</w:t>
+      </w:r>
+    </w:p>
+    <w:p>
+      <w:pPr>
+        <w:pStyle w:val="ListParagraph"/>
+        <w:numPr>
+          <w:ilvl w:val="1"/>
+          <w:numId w:val="1"/>
+        </w:numPr>
         <w:rPr>
           <w:rFonts w:ascii="Fira Sans Book" w:hAnsi="Fira Sans Book" w:cs="JetBrains Mono"/>
           <w:sz w:val="20"/>
           <w:szCs w:val="20"/>
           <w:lang w:val="en-US"/>
         </w:rPr>
-        <w:t>newbranchname</w:t>
-      </w:r>
-      <w:proofErr w:type="spellEnd"/>
-      <w:r>
-        <w:rPr>
-          <w:rFonts w:ascii="Fira Sans Book" w:hAnsi="Fira Sans Book" w:cstheme="minorHAnsi"/>
-          <w:sz w:val="20"/>
-          <w:szCs w:val="20"/>
-          <w:lang w:val="en-US"/>
-        </w:rPr>
-        <w:t>”</w:t>
-      </w:r>
-    </w:p>
-    <w:p>
-      <w:pPr>
-        <w:pStyle w:val="ListParagraph"/>
-        <w:ind w:left="1440"/>
-        <w:rPr>
-          <w:rFonts w:ascii="Fira Sans Book" w:hAnsi="Fira Sans Book" w:cstheme="minorHAnsi"/>
-          <w:sz w:val="20"/>
-          <w:szCs w:val="20"/>
-          <w:lang w:val="en-US"/>
-        </w:rPr>
-      </w:pPr>
-    </w:p>
-    <w:p>
-      <w:pPr>
-        <w:pStyle w:val="ListParagraph"/>
-        <w:numPr>
-          <w:ilvl w:val="0"/>
-          <w:numId w:val="1"/>
-        </w:numPr>
-        <w:rPr>
-          <w:rFonts w:ascii="JetBrains Mono" w:hAnsi="JetBrains Mono" w:cs="JetBrains Mono"/>
-          <w:sz w:val="24"/>
-          <w:szCs w:val="24"/>
-          <w:lang w:val="en-US"/>
-        </w:rPr>
-      </w:pPr>
-      <w:r>
-        <w:rPr>
-          <w:rFonts w:ascii="JetBrains Mono" w:hAnsi="JetBrains Mono" w:cs="JetBrains Mono"/>
-          <w:sz w:val="24"/>
-          <w:szCs w:val="24"/>
-          <w:lang w:val="en-US"/>
-        </w:rPr>
-        <w:t>git switch &lt;</w:t>
-      </w:r>
-      <w:proofErr w:type="spellStart"/>
-      <w:r>
-        <w:rPr>
-          <w:rFonts w:ascii="JetBrains Mono" w:hAnsi="JetBrains Mono" w:cs="JetBrains Mono"/>
-          <w:sz w:val="24"/>
-          <w:szCs w:val="24"/>
+      </w:pPr>
+      <w:r>
+        <w:rPr>
+          <w:rFonts w:ascii="Fira Sans Book" w:hAnsi="Fira Sans Book" w:cstheme="minorHAnsi"/>
+          <w:b/>
+          <w:bCs/>
+          <w:sz w:val="20"/>
+          <w:szCs w:val="20"/>
+          <w:lang w:val="en-US"/>
+        </w:rPr>
+        <w:t xml:space="preserve">Creates AND </w:t>
+      </w:r>
+      <w:r>
+        <w:rPr>
+          <w:rFonts w:ascii="Fira Sans Book" w:hAnsi="Fira Sans Book" w:cstheme="minorHAnsi"/>
+          <w:b/>
+          <w:bCs/>
+          <w:sz w:val="20"/>
+          <w:szCs w:val="20"/>
+          <w:lang w:val="en-US"/>
+        </w:rPr>
+        <w:t>S</w:t>
+      </w:r>
+      <w:r>
+        <w:rPr>
+          <w:rFonts w:ascii="Fira Sans Book" w:hAnsi="Fira Sans Book" w:cstheme="minorHAnsi"/>
+          <w:b/>
+          <w:bCs/>
+          <w:sz w:val="20"/>
+          <w:szCs w:val="20"/>
+          <w:lang w:val="en-US"/>
+        </w:rPr>
+        <w:t>witches</w:t>
+      </w:r>
+      <w:r>
+        <w:rPr>
+          <w:rFonts w:ascii="Fira Sans Book" w:hAnsi="Fira Sans Book" w:cstheme="minorHAnsi"/>
+          <w:sz w:val="20"/>
+          <w:szCs w:val="20"/>
+          <w:lang w:val="en-US"/>
+        </w:rPr>
+        <w:t xml:space="preserve"> to the branch with name “</w:t>
+      </w:r>
+      <w:r>
+        <w:rPr>
+          <w:rFonts w:ascii="Fira Sans Book" w:hAnsi="Fira Sans Book" w:cstheme="minorHAnsi"/>
+          <w:sz w:val="20"/>
+          <w:szCs w:val="20"/>
+          <w:lang w:val="en-US"/>
+        </w:rPr>
+        <w:t>new</w:t>
+      </w:r>
+      <w:r>
+        <w:rPr>
+          <w:rFonts w:ascii="Fira Sans Book" w:hAnsi="Fira Sans Book" w:cs="JetBrains Mono"/>
+          <w:sz w:val="20"/>
+          <w:szCs w:val="20"/>
           <w:lang w:val="en-US"/>
         </w:rPr>
         <w:t>branchname</w:t>
       </w:r>
-      <w:proofErr w:type="spellEnd"/>
-      <w:r>
-        <w:rPr>
-          <w:rFonts w:ascii="JetBrains Mono" w:hAnsi="JetBrains Mono" w:cs="JetBrains Mono"/>
-          <w:sz w:val="24"/>
-          <w:szCs w:val="24"/>
-          <w:lang w:val="en-US"/>
-        </w:rPr>
-        <w:t>&gt;</w:t>
-      </w:r>
-      <w:r>
-        <w:rPr>
-          <w:rFonts w:ascii="JetBrains Mono" w:hAnsi="JetBrains Mono" w:cs="JetBrains Mono"/>
-          <w:sz w:val="24"/>
-          <w:szCs w:val="24"/>
-          <w:lang w:val="en-US"/>
-        </w:rPr>
-        <w:t xml:space="preserve"> / git checkout &lt;</w:t>
-      </w:r>
-      <w:proofErr w:type="spellStart"/>
-      <w:r>
-        <w:rPr>
-          <w:rFonts w:ascii="JetBrains Mono" w:hAnsi="JetBrains Mono" w:cs="JetBrains Mono"/>
-          <w:sz w:val="24"/>
-          <w:szCs w:val="24"/>
-          <w:lang w:val="en-US"/>
-        </w:rPr>
-        <w:t>branchname</w:t>
-      </w:r>
-      <w:proofErr w:type="spellEnd"/>
-      <w:r>
-        <w:rPr>
-          <w:rFonts w:ascii="JetBrains Mono" w:hAnsi="JetBrains Mono" w:cs="JetBrains Mono"/>
-          <w:sz w:val="24"/>
-          <w:szCs w:val="24"/>
-          <w:lang w:val="en-US"/>
-        </w:rPr>
-        <w:t>&gt;</w:t>
-      </w:r>
-    </w:p>
-    <w:p>
-      <w:pPr>
-        <w:pStyle w:val="ListParagraph"/>
-        <w:numPr>
-          <w:ilvl w:val="1"/>
-          <w:numId w:val="1"/>
-        </w:numPr>
-        <w:rPr>
-          <w:rFonts w:ascii="Fira Sans Book" w:hAnsi="Fira Sans Book" w:cs="JetBrains Mono"/>
-          <w:sz w:val="20"/>
-          <w:szCs w:val="20"/>
-          <w:lang w:val="en-US"/>
-        </w:rPr>
-      </w:pPr>
-      <w:r>
-        <w:rPr>
-          <w:rFonts w:ascii="Fira Sans Book" w:hAnsi="Fira Sans Book" w:cstheme="minorHAnsi"/>
-          <w:sz w:val="20"/>
-          <w:szCs w:val="20"/>
-          <w:lang w:val="en-US"/>
-        </w:rPr>
-        <w:t>Switches to the branch with name “</w:t>
-      </w:r>
-      <w:proofErr w:type="spellStart"/>
-      <w:r>
-        <w:rPr>
-          <w:rFonts w:ascii="Fira Sans Book" w:hAnsi="Fira Sans Book" w:cs="JetBrains Mono"/>
-          <w:sz w:val="20"/>
-          <w:szCs w:val="20"/>
-          <w:lang w:val="en-US"/>
-        </w:rPr>
-        <w:t>branchname</w:t>
-      </w:r>
-      <w:proofErr w:type="spellEnd"/>
-      <w:r>
-        <w:rPr>
-          <w:rFonts w:ascii="Fira Sans Book" w:hAnsi="Fira Sans Book" w:cstheme="minorHAnsi"/>
-          <w:sz w:val="20"/>
-          <w:szCs w:val="20"/>
-          <w:lang w:val="en-US"/>
-        </w:rPr>
-        <w:t>”</w:t>
-      </w:r>
-    </w:p>
-    <w:p>
-      <w:pPr>
-        <w:pStyle w:val="ListParagraph"/>
-        <w:numPr>
-          <w:ilvl w:val="0"/>
-          <w:numId w:val="1"/>
-        </w:numPr>
-        <w:rPr>
-          <w:rFonts w:ascii="JetBrains Mono" w:hAnsi="JetBrains Mono" w:cs="JetBrains Mono"/>
-          <w:sz w:val="24"/>
-          <w:szCs w:val="24"/>
-          <w:lang w:val="en-US"/>
-        </w:rPr>
-      </w:pPr>
-      <w:r>
-        <w:rPr>
-          <w:rFonts w:ascii="JetBrains Mono" w:hAnsi="JetBrains Mono" w:cs="JetBrains Mono"/>
-          <w:sz w:val="24"/>
-          <w:szCs w:val="24"/>
-          <w:lang w:val="en-US"/>
-        </w:rPr>
-        <w:t>git switch -</w:t>
-      </w:r>
-      <w:r>
-        <w:rPr>
-          <w:rFonts w:ascii="JetBrains Mono" w:hAnsi="JetBrains Mono" w:cs="JetBrains Mono"/>
-          <w:sz w:val="24"/>
-          <w:szCs w:val="24"/>
-          <w:lang w:val="en-US"/>
-        </w:rPr>
-        <w:t>C</w:t>
-      </w:r>
-      <w:r>
-        <w:rPr>
-          <w:rFonts w:ascii="JetBrains Mono" w:hAnsi="JetBrains Mono" w:cs="JetBrains Mono"/>
-          <w:sz w:val="24"/>
-          <w:szCs w:val="24"/>
-          <w:lang w:val="en-US"/>
-        </w:rPr>
-        <w:t xml:space="preserve"> &lt;</w:t>
-      </w:r>
-      <w:proofErr w:type="spellStart"/>
-      <w:r>
-        <w:rPr>
-          <w:rFonts w:ascii="JetBrains Mono" w:hAnsi="JetBrains Mono" w:cs="JetBrains Mono"/>
-          <w:sz w:val="24"/>
-          <w:szCs w:val="24"/>
-          <w:lang w:val="en-US"/>
-        </w:rPr>
-        <w:t>new</w:t>
-      </w:r>
-      <w:r>
-        <w:rPr>
-          <w:rFonts w:ascii="JetBrains Mono" w:hAnsi="JetBrains Mono" w:cs="JetBrains Mono"/>
-          <w:sz w:val="24"/>
-          <w:szCs w:val="24"/>
-          <w:lang w:val="en-US"/>
-        </w:rPr>
-        <w:t>branchname</w:t>
-      </w:r>
-      <w:proofErr w:type="spellEnd"/>
-      <w:r>
-        <w:rPr>
-          <w:rFonts w:ascii="JetBrains Mono" w:hAnsi="JetBrains Mono" w:cs="JetBrains Mono"/>
-          <w:sz w:val="24"/>
-          <w:szCs w:val="24"/>
-          <w:lang w:val="en-US"/>
-        </w:rPr>
-        <w:t>&gt;</w:t>
-      </w:r>
-    </w:p>
-    <w:p>
-      <w:pPr>
-        <w:pStyle w:val="ListParagraph"/>
-        <w:numPr>
-          <w:ilvl w:val="1"/>
-          <w:numId w:val="1"/>
-        </w:numPr>
-        <w:rPr>
-          <w:rFonts w:ascii="Fira Sans Book" w:hAnsi="Fira Sans Book" w:cs="JetBrains Mono"/>
-          <w:sz w:val="20"/>
-          <w:szCs w:val="20"/>
-          <w:lang w:val="en-US"/>
-        </w:rPr>
-      </w:pPr>
-      <w:r>
-        <w:rPr>
-          <w:rFonts w:ascii="Fira Sans Book" w:hAnsi="Fira Sans Book" w:cstheme="minorHAnsi"/>
-          <w:b/>
-          <w:bCs/>
-          <w:sz w:val="20"/>
-          <w:szCs w:val="20"/>
-          <w:lang w:val="en-US"/>
-        </w:rPr>
-        <w:t xml:space="preserve">Creates AND </w:t>
-      </w:r>
-      <w:r>
-        <w:rPr>
-          <w:rFonts w:ascii="Fira Sans Book" w:hAnsi="Fira Sans Book" w:cstheme="minorHAnsi"/>
-          <w:b/>
-          <w:bCs/>
-          <w:sz w:val="20"/>
-          <w:szCs w:val="20"/>
-          <w:lang w:val="en-US"/>
-        </w:rPr>
-        <w:t>S</w:t>
-      </w:r>
-      <w:r>
-        <w:rPr>
-          <w:rFonts w:ascii="Fira Sans Book" w:hAnsi="Fira Sans Book" w:cstheme="minorHAnsi"/>
-          <w:b/>
-          <w:bCs/>
-          <w:sz w:val="20"/>
-          <w:szCs w:val="20"/>
-          <w:lang w:val="en-US"/>
-        </w:rPr>
-        <w:t>witches</w:t>
-      </w:r>
-      <w:r>
-        <w:rPr>
-          <w:rFonts w:ascii="Fira Sans Book" w:hAnsi="Fira Sans Book" w:cstheme="minorHAnsi"/>
-          <w:sz w:val="20"/>
-          <w:szCs w:val="20"/>
-          <w:lang w:val="en-US"/>
-        </w:rPr>
-        <w:t xml:space="preserve"> to the branch with name “</w:t>
-      </w:r>
-      <w:proofErr w:type="spellStart"/>
-      <w:r>
-        <w:rPr>
-          <w:rFonts w:ascii="Fira Sans Book" w:hAnsi="Fira Sans Book" w:cstheme="minorHAnsi"/>
-          <w:sz w:val="20"/>
-          <w:szCs w:val="20"/>
-          <w:lang w:val="en-US"/>
-        </w:rPr>
-        <w:t>new</w:t>
-      </w:r>
-      <w:r>
-        <w:rPr>
-          <w:rFonts w:ascii="Fira Sans Book" w:hAnsi="Fira Sans Book" w:cs="JetBrains Mono"/>
-          <w:sz w:val="20"/>
-          <w:szCs w:val="20"/>
-          <w:lang w:val="en-US"/>
-        </w:rPr>
-        <w:t>branchname</w:t>
-      </w:r>
-      <w:proofErr w:type="spellEnd"/>
       <w:r>
         <w:rPr>
           <w:rFonts w:ascii="Fira Sans Book" w:hAnsi="Fira Sans Book" w:cstheme="minorHAnsi"/>
@@ -2447,63 +2238,32 @@
           <w:szCs w:val="24"/>
           <w:lang w:val="en-US"/>
         </w:rPr>
-        <w:t>git branch -d &lt;</w:t>
-      </w:r>
-      <w:proofErr w:type="spellStart"/>
-      <w:r>
-        <w:rPr>
-          <w:rFonts w:ascii="JetBrains Mono" w:hAnsi="JetBrains Mono" w:cs="JetBrains Mono"/>
-          <w:sz w:val="24"/>
-          <w:szCs w:val="24"/>
-          <w:lang w:val="en-US"/>
-        </w:rPr>
-        <w:t>branchname</w:t>
-      </w:r>
-      <w:proofErr w:type="spellEnd"/>
-      <w:r>
-        <w:rPr>
-          <w:rFonts w:ascii="JetBrains Mono" w:hAnsi="JetBrains Mono" w:cs="JetBrains Mono"/>
-          <w:sz w:val="24"/>
-          <w:szCs w:val="24"/>
-          <w:lang w:val="en-US"/>
-        </w:rPr>
-        <w:t>&gt;</w:t>
-      </w:r>
-    </w:p>
-    <w:p>
-      <w:pPr>
-        <w:pStyle w:val="ListParagraph"/>
-        <w:numPr>
-          <w:ilvl w:val="1"/>
-          <w:numId w:val="1"/>
-        </w:numPr>
-        <w:rPr>
-          <w:rFonts w:ascii="Fira Sans Book" w:hAnsi="Fira Sans Book" w:cstheme="minorHAnsi"/>
-          <w:sz w:val="20"/>
-          <w:szCs w:val="20"/>
-          <w:lang w:val="en-US"/>
-        </w:rPr>
-      </w:pPr>
-      <w:r>
-        <w:rPr>
-          <w:rFonts w:ascii="Fira Sans Book" w:hAnsi="Fira Sans Book" w:cstheme="minorHAnsi"/>
-          <w:sz w:val="20"/>
-          <w:szCs w:val="20"/>
-          <w:lang w:val="en-US"/>
-        </w:rPr>
-        <w:t xml:space="preserve">Deletes branch with name </w:t>
-      </w:r>
-      <w:proofErr w:type="spellStart"/>
-      <w:r>
-        <w:rPr>
-          <w:rFonts w:ascii="Fira Sans Book" w:hAnsi="Fira Sans Book" w:cstheme="minorHAnsi"/>
-          <w:sz w:val="20"/>
-          <w:szCs w:val="20"/>
-          <w:lang w:val="en-US"/>
-        </w:rPr>
-        <w:t>branchname</w:t>
-      </w:r>
-      <w:proofErr w:type="spellEnd"/>
+        <w:t>git branch -d &lt;branchname&gt;</w:t>
+      </w:r>
+    </w:p>
+    <w:p>
+      <w:pPr>
+        <w:pStyle w:val="ListParagraph"/>
+        <w:numPr>
+          <w:ilvl w:val="1"/>
+          <w:numId w:val="1"/>
+        </w:numPr>
+        <w:rPr>
+          <w:rFonts w:ascii="Fira Sans Book" w:hAnsi="Fira Sans Book" w:cstheme="minorHAnsi"/>
+          <w:sz w:val="20"/>
+          <w:szCs w:val="20"/>
+          <w:lang w:val="en-US"/>
+        </w:rPr>
+      </w:pPr>
+      <w:r>
+        <w:rPr>
+          <w:rFonts w:ascii="Fira Sans Book" w:hAnsi="Fira Sans Book" w:cstheme="minorHAnsi"/>
+          <w:sz w:val="20"/>
+          <w:szCs w:val="20"/>
+          <w:lang w:val="en-US"/>
+        </w:rPr>
+        <w:t>Deletes branch with name branchname</w:t>
+      </w:r>
     </w:p>
     <w:p>
       <w:pPr>
@@ -2550,27 +2310,7 @@
           <w:szCs w:val="24"/>
           <w:lang w:val="en-US"/>
         </w:rPr>
-        <w:t>git branch -m &lt;</w:t>
-      </w:r>
-      <w:proofErr w:type="spellStart"/>
-      <w:r>
-        <w:rPr>
-          <w:rFonts w:ascii="JetBrains Mono" w:hAnsi="JetBrains Mono" w:cs="JetBrains Mono"/>
-          <w:sz w:val="24"/>
-          <w:szCs w:val="24"/>
-          <w:lang w:val="en-US"/>
-        </w:rPr>
-        <w:t>newbranchname</w:t>
-      </w:r>
-      <w:proofErr w:type="spellEnd"/>
-      <w:r>
-        <w:rPr>
-          <w:rFonts w:ascii="JetBrains Mono" w:hAnsi="JetBrains Mono" w:cs="JetBrains Mono"/>
-          <w:sz w:val="24"/>
-          <w:szCs w:val="24"/>
-          <w:lang w:val="en-US"/>
-        </w:rPr>
-        <w:t>&gt;</w:t>
+        <w:t>git branch -m &lt;newbranchname&gt;</w:t>
       </w:r>
     </w:p>
     <w:p>
@@ -2614,19 +2354,8 @@
           <w:szCs w:val="20"/>
           <w:lang w:val="en-US"/>
         </w:rPr>
-        <w:t xml:space="preserve"> to </w:t>
-      </w:r>
-      <w:proofErr w:type="spellStart"/>
-      <w:r>
-        <w:rPr>
-          <w:rFonts w:ascii="Fira Sans Book" w:hAnsi="Fira Sans Book" w:cstheme="minorHAnsi"/>
-          <w:sz w:val="20"/>
-          <w:szCs w:val="20"/>
-          <w:lang w:val="en-US"/>
-        </w:rPr>
-        <w:t>newbranchname</w:t>
-      </w:r>
-      <w:proofErr w:type="spellEnd"/>
+        <w:t xml:space="preserve"> to newbranchname</w:t>
+      </w:r>
     </w:p>
     <w:p>
       <w:pPr>
@@ -2730,73 +2459,33 @@
           <w:szCs w:val="24"/>
           <w:lang w:val="en-US"/>
         </w:rPr>
-        <w:t xml:space="preserve"> &lt;</w:t>
-      </w:r>
-      <w:proofErr w:type="spellStart"/>
-      <w:r>
-        <w:rPr>
-          <w:rFonts w:ascii="JetBrains Mono" w:hAnsi="JetBrains Mono" w:cs="JetBrains Mono"/>
-          <w:sz w:val="24"/>
-          <w:szCs w:val="24"/>
-          <w:lang w:val="en-US"/>
-        </w:rPr>
-        <w:t>branchname</w:t>
-      </w:r>
-      <w:proofErr w:type="spellEnd"/>
-      <w:r>
-        <w:rPr>
-          <w:rFonts w:ascii="JetBrains Mono" w:hAnsi="JetBrains Mono" w:cs="JetBrains Mono"/>
-          <w:sz w:val="24"/>
-          <w:szCs w:val="24"/>
-          <w:lang w:val="en-US"/>
-        </w:rPr>
-        <w:t>&gt;</w:t>
-      </w:r>
-    </w:p>
-    <w:p>
-      <w:pPr>
-        <w:pStyle w:val="ListParagraph"/>
-        <w:numPr>
-          <w:ilvl w:val="1"/>
-          <w:numId w:val="1"/>
-        </w:numPr>
-        <w:rPr>
-          <w:rFonts w:ascii="Fira Sans Book" w:hAnsi="Fira Sans Book" w:cstheme="minorHAnsi"/>
-          <w:b/>
-          <w:bCs/>
-          <w:sz w:val="20"/>
-          <w:szCs w:val="20"/>
-          <w:lang w:val="en-US"/>
-        </w:rPr>
-      </w:pPr>
-      <w:r>
-        <w:rPr>
-          <w:rFonts w:ascii="Fira Sans Book" w:hAnsi="Fira Sans Book" w:cstheme="minorHAnsi"/>
-          <w:sz w:val="20"/>
-          <w:szCs w:val="20"/>
-          <w:lang w:val="en-US"/>
-        </w:rPr>
-        <w:t xml:space="preserve">Merges branch with name </w:t>
-      </w:r>
-      <w:proofErr w:type="spellStart"/>
-      <w:r>
-        <w:rPr>
-          <w:rFonts w:ascii="Fira Sans Book" w:hAnsi="Fira Sans Book" w:cstheme="minorHAnsi"/>
-          <w:sz w:val="20"/>
-          <w:szCs w:val="20"/>
-          <w:lang w:val="en-US"/>
-        </w:rPr>
-        <w:t>branchname</w:t>
-      </w:r>
-      <w:proofErr w:type="spellEnd"/>
-      <w:r>
-        <w:rPr>
-          <w:rFonts w:ascii="Fira Sans Book" w:hAnsi="Fira Sans Book" w:cstheme="minorHAnsi"/>
-          <w:sz w:val="20"/>
-          <w:szCs w:val="20"/>
-          <w:lang w:val="en-US"/>
-        </w:rPr>
-        <w:t xml:space="preserve"> </w:t>
+        <w:t xml:space="preserve"> &lt;branchname&gt;</w:t>
+      </w:r>
+    </w:p>
+    <w:p>
+      <w:pPr>
+        <w:pStyle w:val="ListParagraph"/>
+        <w:numPr>
+          <w:ilvl w:val="1"/>
+          <w:numId w:val="1"/>
+        </w:numPr>
+        <w:rPr>
+          <w:rFonts w:ascii="Fira Sans Book" w:hAnsi="Fira Sans Book" w:cstheme="minorHAnsi"/>
+          <w:b/>
+          <w:bCs/>
+          <w:sz w:val="20"/>
+          <w:szCs w:val="20"/>
+          <w:lang w:val="en-US"/>
+        </w:rPr>
+      </w:pPr>
+      <w:r>
+        <w:rPr>
+          <w:rFonts w:ascii="Fira Sans Book" w:hAnsi="Fira Sans Book" w:cstheme="minorHAnsi"/>
+          <w:sz w:val="20"/>
+          <w:szCs w:val="20"/>
+          <w:lang w:val="en-US"/>
+        </w:rPr>
+        <w:t xml:space="preserve">Merges branch with name branchname </w:t>
       </w:r>
       <w:r>
         <w:rPr>
@@ -3598,19 +3287,8 @@
           <w:szCs w:val="24"/>
           <w:lang w:val="en-US"/>
         </w:rPr>
-        <w:t xml:space="preserve">stash </w:t>
-      </w:r>
-      <w:proofErr w:type="gramStart"/>
-      <w:r>
-        <w:rPr>
-          <w:rFonts w:ascii="JetBrains Mono" w:hAnsi="JetBrains Mono" w:cs="JetBrains Mono"/>
-          <w:sz w:val="24"/>
-          <w:szCs w:val="24"/>
-          <w:lang w:val="en-US"/>
-        </w:rPr>
-        <w:t>apply</w:t>
-      </w:r>
-      <w:proofErr w:type="gramEnd"/>
+        <w:t>stash apply</w:t>
+      </w:r>
     </w:p>
     <w:p>
       <w:pPr>
@@ -3688,27 +3366,7 @@
           <w:szCs w:val="24"/>
           <w:lang w:val="en-US"/>
         </w:rPr>
-        <w:t xml:space="preserve">stash </w:t>
-      </w:r>
-      <w:proofErr w:type="gramStart"/>
-      <w:r>
-        <w:rPr>
-          <w:rFonts w:ascii="JetBrains Mono" w:hAnsi="JetBrains Mono" w:cs="JetBrains Mono"/>
-          <w:sz w:val="24"/>
-          <w:szCs w:val="24"/>
-          <w:lang w:val="en-US"/>
-        </w:rPr>
-        <w:t>apply</w:t>
-      </w:r>
-      <w:proofErr w:type="gramEnd"/>
-      <w:r>
-        <w:rPr>
-          <w:rFonts w:ascii="JetBrains Mono" w:hAnsi="JetBrains Mono" w:cs="JetBrains Mono"/>
-          <w:sz w:val="24"/>
-          <w:szCs w:val="24"/>
-          <w:lang w:val="en-US"/>
-        </w:rPr>
-        <w:t xml:space="preserve"> stash@{</w:t>
+        <w:t>stash apply stash@{</w:t>
       </w:r>
       <w:r>
         <w:rPr>
@@ -3813,27 +3471,7 @@
           <w:szCs w:val="24"/>
           <w:lang w:val="en-US"/>
         </w:rPr>
-        <w:t xml:space="preserve">stash </w:t>
-      </w:r>
-      <w:proofErr w:type="gramStart"/>
-      <w:r>
-        <w:rPr>
-          <w:rFonts w:ascii="JetBrains Mono" w:hAnsi="JetBrains Mono" w:cs="JetBrains Mono"/>
-          <w:sz w:val="24"/>
-          <w:szCs w:val="24"/>
-          <w:lang w:val="en-US"/>
-        </w:rPr>
-        <w:t>drop</w:t>
-      </w:r>
-      <w:proofErr w:type="gramEnd"/>
-      <w:r>
-        <w:rPr>
-          <w:rFonts w:ascii="JetBrains Mono" w:hAnsi="JetBrains Mono" w:cs="JetBrains Mono"/>
-          <w:sz w:val="24"/>
-          <w:szCs w:val="24"/>
-          <w:lang w:val="en-US"/>
-        </w:rPr>
-        <w:t xml:space="preserve"> stash@{</w:t>
+        <w:t>stash drop stash@{</w:t>
       </w:r>
       <w:r>
         <w:rPr>
@@ -4196,19 +3834,8 @@
           <w:szCs w:val="24"/>
           <w:lang w:val="en-US"/>
         </w:rPr>
-        <w:t xml:space="preserve">checkout </w:t>
-      </w:r>
-      <w:proofErr w:type="spellStart"/>
-      <w:r>
-        <w:rPr>
-          <w:rFonts w:ascii="JetBrains Mono" w:hAnsi="JetBrains Mono" w:cs="JetBrains Mono"/>
-          <w:sz w:val="24"/>
-          <w:szCs w:val="24"/>
-          <w:lang w:val="en-US"/>
-        </w:rPr>
-        <w:t>HEAD~n</w:t>
-      </w:r>
-      <w:proofErr w:type="spellEnd"/>
+        <w:t>checkout HEAD~n</w:t>
+      </w:r>
     </w:p>
     <w:p>
       <w:pPr>
@@ -4503,27 +4130,7 @@
           <w:szCs w:val="24"/>
           <w:lang w:val="en-US"/>
         </w:rPr>
-        <w:t xml:space="preserve">-source </w:t>
-      </w:r>
-      <w:proofErr w:type="spellStart"/>
-      <w:r>
-        <w:rPr>
-          <w:rFonts w:ascii="JetBrains Mono" w:hAnsi="JetBrains Mono" w:cs="JetBrains Mono"/>
-          <w:sz w:val="24"/>
-          <w:szCs w:val="24"/>
-          <w:lang w:val="en-US"/>
-        </w:rPr>
-        <w:t>HEAD~n</w:t>
-      </w:r>
-      <w:proofErr w:type="spellEnd"/>
-      <w:r>
-        <w:rPr>
-          <w:rFonts w:ascii="JetBrains Mono" w:hAnsi="JetBrains Mono" w:cs="JetBrains Mono"/>
-          <w:sz w:val="24"/>
-          <w:szCs w:val="24"/>
-          <w:lang w:val="en-US"/>
-        </w:rPr>
-        <w:t xml:space="preserve"> &lt;filename&gt;</w:t>
+        <w:t>-source HEAD~n &lt;filename&gt;</w:t>
       </w:r>
     </w:p>
     <w:p>
@@ -5255,73 +4862,33 @@
           <w:szCs w:val="24"/>
           <w:lang w:val="en-US"/>
         </w:rPr>
-        <w:t>clone &lt;</w:t>
-      </w:r>
-      <w:proofErr w:type="spellStart"/>
-      <w:r>
-        <w:rPr>
-          <w:rFonts w:ascii="JetBrains Mono" w:hAnsi="JetBrains Mono" w:cs="JetBrains Mono"/>
-          <w:sz w:val="24"/>
-          <w:szCs w:val="24"/>
-          <w:lang w:val="en-US"/>
-        </w:rPr>
-        <w:t>url</w:t>
-      </w:r>
-      <w:proofErr w:type="spellEnd"/>
-      <w:r>
-        <w:rPr>
-          <w:rFonts w:ascii="JetBrains Mono" w:hAnsi="JetBrains Mono" w:cs="JetBrains Mono"/>
-          <w:sz w:val="24"/>
-          <w:szCs w:val="24"/>
-          <w:lang w:val="en-US"/>
-        </w:rPr>
-        <w:t>&gt;</w:t>
-      </w:r>
-    </w:p>
-    <w:p>
-      <w:pPr>
-        <w:pStyle w:val="ListParagraph"/>
-        <w:numPr>
-          <w:ilvl w:val="1"/>
-          <w:numId w:val="1"/>
-        </w:numPr>
-        <w:rPr>
-          <w:rFonts w:ascii="Fira Sans Book" w:hAnsi="Fira Sans Book" w:cstheme="minorHAnsi"/>
-          <w:b/>
-          <w:bCs/>
-          <w:sz w:val="20"/>
-          <w:szCs w:val="20"/>
-          <w:lang w:val="en-US"/>
-        </w:rPr>
-      </w:pPr>
-      <w:r>
-        <w:rPr>
-          <w:rFonts w:ascii="Fira Sans Book" w:hAnsi="Fira Sans Book" w:cstheme="minorHAnsi"/>
-          <w:sz w:val="20"/>
-          <w:szCs w:val="20"/>
-          <w:lang w:val="en-US"/>
-        </w:rPr>
-        <w:t xml:space="preserve">Clones the repo from given </w:t>
-      </w:r>
-      <w:proofErr w:type="spellStart"/>
-      <w:r>
-        <w:rPr>
-          <w:rFonts w:ascii="Fira Sans Book" w:hAnsi="Fira Sans Book" w:cstheme="minorHAnsi"/>
-          <w:sz w:val="20"/>
-          <w:szCs w:val="20"/>
-          <w:lang w:val="en-US"/>
-        </w:rPr>
-        <w:t>url</w:t>
-      </w:r>
-      <w:proofErr w:type="spellEnd"/>
-      <w:r>
-        <w:rPr>
-          <w:rFonts w:ascii="Fira Sans Book" w:hAnsi="Fira Sans Book" w:cstheme="minorHAnsi"/>
-          <w:sz w:val="20"/>
-          <w:szCs w:val="20"/>
-          <w:lang w:val="en-US"/>
-        </w:rPr>
-        <w:t xml:space="preserve"> to current directory</w:t>
+        <w:t>clone &lt;url&gt;</w:t>
+      </w:r>
+    </w:p>
+    <w:p>
+      <w:pPr>
+        <w:pStyle w:val="ListParagraph"/>
+        <w:numPr>
+          <w:ilvl w:val="1"/>
+          <w:numId w:val="1"/>
+        </w:numPr>
+        <w:rPr>
+          <w:rFonts w:ascii="Fira Sans Book" w:hAnsi="Fira Sans Book" w:cstheme="minorHAnsi"/>
+          <w:b/>
+          <w:bCs/>
+          <w:sz w:val="20"/>
+          <w:szCs w:val="20"/>
+          <w:lang w:val="en-US"/>
+        </w:rPr>
+      </w:pPr>
+      <w:r>
+        <w:rPr>
+          <w:rFonts w:ascii="Fira Sans Book" w:hAnsi="Fira Sans Book" w:cstheme="minorHAnsi"/>
+          <w:sz w:val="20"/>
+          <w:szCs w:val="20"/>
+          <w:lang w:val="en-US"/>
+        </w:rPr>
+        <w:t>Clones the repo from given url to current directory</w:t>
       </w:r>
     </w:p>
     <w:p>
@@ -5536,39 +5103,255 @@
           <w:szCs w:val="24"/>
           <w:lang w:val="en-US"/>
         </w:rPr>
-        <w:t xml:space="preserve">remote </w:t>
-      </w:r>
-      <w:proofErr w:type="gramStart"/>
-      <w:r>
-        <w:rPr>
-          <w:rFonts w:ascii="JetBrains Mono" w:hAnsi="JetBrains Mono" w:cs="JetBrains Mono"/>
-          <w:sz w:val="24"/>
-          <w:szCs w:val="24"/>
-          <w:lang w:val="en-US"/>
-        </w:rPr>
-        <w:t>add</w:t>
-      </w:r>
-      <w:proofErr w:type="gramEnd"/>
-      <w:r>
-        <w:rPr>
-          <w:rFonts w:ascii="JetBrains Mono" w:hAnsi="JetBrains Mono" w:cs="JetBrains Mono"/>
-          <w:sz w:val="24"/>
-          <w:szCs w:val="24"/>
-          <w:lang w:val="en-US"/>
-        </w:rPr>
-        <w:t xml:space="preserve"> &lt;name&gt; &lt;</w:t>
-      </w:r>
-      <w:proofErr w:type="spellStart"/>
-      <w:r>
-        <w:rPr>
-          <w:rFonts w:ascii="JetBrains Mono" w:hAnsi="JetBrains Mono" w:cs="JetBrains Mono"/>
-          <w:sz w:val="24"/>
-          <w:szCs w:val="24"/>
-          <w:lang w:val="en-US"/>
-        </w:rPr>
-        <w:t>url</w:t>
-      </w:r>
-      <w:proofErr w:type="spellEnd"/>
+        <w:t>remote add &lt;name&gt; &lt;url&gt;</w:t>
+      </w:r>
+    </w:p>
+    <w:p>
+      <w:pPr>
+        <w:pStyle w:val="ListParagraph"/>
+        <w:numPr>
+          <w:ilvl w:val="1"/>
+          <w:numId w:val="1"/>
+        </w:numPr>
+        <w:rPr>
+          <w:rFonts w:ascii="Fira Sans Book" w:hAnsi="Fira Sans Book" w:cstheme="minorHAnsi"/>
+          <w:b/>
+          <w:bCs/>
+          <w:sz w:val="20"/>
+          <w:szCs w:val="20"/>
+          <w:lang w:val="en-US"/>
+        </w:rPr>
+      </w:pPr>
+      <w:r>
+        <w:rPr>
+          <w:rFonts w:ascii="Fira Sans Book" w:hAnsi="Fira Sans Book" w:cstheme="minorHAnsi"/>
+          <w:sz w:val="20"/>
+          <w:szCs w:val="20"/>
+          <w:lang w:val="en-US"/>
+        </w:rPr>
+        <w:t>Adds a remote to current repo from given url with alias as name</w:t>
+      </w:r>
+    </w:p>
+    <w:p>
+      <w:pPr>
+        <w:pStyle w:val="ListParagraph"/>
+        <w:numPr>
+          <w:ilvl w:val="1"/>
+          <w:numId w:val="1"/>
+        </w:numPr>
+        <w:rPr>
+          <w:rFonts w:ascii="Fira Sans Book" w:hAnsi="Fira Sans Book" w:cstheme="minorHAnsi"/>
+          <w:b/>
+          <w:bCs/>
+          <w:sz w:val="20"/>
+          <w:szCs w:val="20"/>
+          <w:lang w:val="en-US"/>
+        </w:rPr>
+      </w:pPr>
+      <w:r>
+        <w:rPr>
+          <w:rFonts w:ascii="Fira Sans Book" w:hAnsi="Fira Sans Book" w:cstheme="minorHAnsi"/>
+          <w:sz w:val="20"/>
+          <w:szCs w:val="20"/>
+          <w:lang w:val="en-US"/>
+        </w:rPr>
+        <w:t xml:space="preserve">Name </w:t>
+      </w:r>
+      <w:r>
+        <w:rPr>
+          <w:rFonts w:ascii="Fira Sans Book" w:hAnsi="Fira Sans Book" w:cstheme="minorHAnsi"/>
+          <w:sz w:val="20"/>
+          <w:szCs w:val="20"/>
+          <w:lang w:val="en-US"/>
+        </w:rPr>
+        <w:t>often</w:t>
+      </w:r>
+      <w:r>
+        <w:rPr>
+          <w:rFonts w:ascii="Fira Sans Book" w:hAnsi="Fira Sans Book" w:cstheme="minorHAnsi"/>
+          <w:sz w:val="20"/>
+          <w:szCs w:val="20"/>
+          <w:lang w:val="en-US"/>
+        </w:rPr>
+        <w:t xml:space="preserve"> is “origin”</w:t>
+      </w:r>
+    </w:p>
+    <w:p>
+      <w:pPr>
+        <w:pStyle w:val="ListParagraph"/>
+        <w:numPr>
+          <w:ilvl w:val="0"/>
+          <w:numId w:val="1"/>
+        </w:numPr>
+        <w:rPr>
+          <w:rFonts w:ascii="JetBrains Mono" w:hAnsi="JetBrains Mono" w:cs="JetBrains Mono"/>
+          <w:sz w:val="24"/>
+          <w:szCs w:val="24"/>
+          <w:lang w:val="en-US"/>
+        </w:rPr>
+      </w:pPr>
+      <w:r>
+        <w:rPr>
+          <w:rFonts w:ascii="JetBrains Mono" w:hAnsi="JetBrains Mono" w:cs="JetBrains Mono"/>
+          <w:sz w:val="24"/>
+          <w:szCs w:val="24"/>
+          <w:lang w:val="en-US"/>
+        </w:rPr>
+        <w:t xml:space="preserve">git </w:t>
+      </w:r>
+      <w:r>
+        <w:rPr>
+          <w:rFonts w:ascii="JetBrains Mono" w:hAnsi="JetBrains Mono" w:cs="JetBrains Mono"/>
+          <w:sz w:val="24"/>
+          <w:szCs w:val="24"/>
+          <w:lang w:val="en-US"/>
+        </w:rPr>
+        <w:t>remote rename &lt;oldname&gt; &lt;newname&gt;</w:t>
+      </w:r>
+    </w:p>
+    <w:p>
+      <w:pPr>
+        <w:pStyle w:val="ListParagraph"/>
+        <w:numPr>
+          <w:ilvl w:val="1"/>
+          <w:numId w:val="1"/>
+        </w:numPr>
+        <w:rPr>
+          <w:rFonts w:ascii="Fira Sans Book" w:hAnsi="Fira Sans Book" w:cstheme="minorHAnsi"/>
+          <w:sz w:val="20"/>
+          <w:szCs w:val="20"/>
+          <w:lang w:val="en-US"/>
+        </w:rPr>
+      </w:pPr>
+      <w:r>
+        <w:rPr>
+          <w:rFonts w:ascii="Fira Sans Book" w:hAnsi="Fira Sans Book" w:cstheme="minorHAnsi"/>
+          <w:sz w:val="20"/>
+          <w:szCs w:val="20"/>
+          <w:lang w:val="en-US"/>
+        </w:rPr>
+        <w:t>Renames remote alias from oldname to newname</w:t>
+      </w:r>
+    </w:p>
+    <w:p>
+      <w:pPr>
+        <w:pStyle w:val="ListParagraph"/>
+        <w:numPr>
+          <w:ilvl w:val="0"/>
+          <w:numId w:val="1"/>
+        </w:numPr>
+        <w:rPr>
+          <w:rFonts w:ascii="JetBrains Mono" w:hAnsi="JetBrains Mono" w:cs="JetBrains Mono"/>
+          <w:sz w:val="24"/>
+          <w:szCs w:val="24"/>
+          <w:lang w:val="en-US"/>
+        </w:rPr>
+      </w:pPr>
+      <w:r>
+        <w:rPr>
+          <w:rFonts w:ascii="JetBrains Mono" w:hAnsi="JetBrains Mono" w:cs="JetBrains Mono"/>
+          <w:sz w:val="24"/>
+          <w:szCs w:val="24"/>
+          <w:lang w:val="en-US"/>
+        </w:rPr>
+        <w:t xml:space="preserve">git </w:t>
+      </w:r>
+      <w:r>
+        <w:rPr>
+          <w:rFonts w:ascii="JetBrains Mono" w:hAnsi="JetBrains Mono" w:cs="JetBrains Mono"/>
+          <w:sz w:val="24"/>
+          <w:szCs w:val="24"/>
+          <w:lang w:val="en-US"/>
+        </w:rPr>
+        <w:t>remote remove &lt;name&gt;</w:t>
+      </w:r>
+    </w:p>
+    <w:p>
+      <w:pPr>
+        <w:pStyle w:val="ListParagraph"/>
+        <w:numPr>
+          <w:ilvl w:val="1"/>
+          <w:numId w:val="1"/>
+        </w:numPr>
+        <w:rPr>
+          <w:rFonts w:ascii="Fira Sans Book" w:hAnsi="Fira Sans Book" w:cstheme="minorHAnsi"/>
+          <w:sz w:val="20"/>
+          <w:szCs w:val="20"/>
+          <w:lang w:val="en-US"/>
+        </w:rPr>
+      </w:pPr>
+      <w:r>
+        <w:rPr>
+          <w:rFonts w:ascii="Fira Sans Book" w:hAnsi="Fira Sans Book" w:cstheme="minorHAnsi"/>
+          <w:sz w:val="20"/>
+          <w:szCs w:val="20"/>
+          <w:lang w:val="en-US"/>
+        </w:rPr>
+        <w:t xml:space="preserve">Removes remote </w:t>
+      </w:r>
+      <w:r>
+        <w:rPr>
+          <w:rFonts w:ascii="Fira Sans Book" w:hAnsi="Fira Sans Book" w:cstheme="minorHAnsi"/>
+          <w:sz w:val="20"/>
+          <w:szCs w:val="20"/>
+          <w:lang w:val="en-US"/>
+        </w:rPr>
+        <w:t>named name</w:t>
+      </w:r>
+    </w:p>
+    <w:p>
+      <w:pPr>
+        <w:pStyle w:val="ListParagraph"/>
+        <w:ind w:left="1440"/>
+        <w:rPr>
+          <w:rFonts w:ascii="Fira Sans Book" w:hAnsi="Fira Sans Book" w:cstheme="minorHAnsi"/>
+          <w:sz w:val="20"/>
+          <w:szCs w:val="20"/>
+          <w:lang w:val="en-US"/>
+        </w:rPr>
+      </w:pPr>
+    </w:p>
+    <w:p>
+      <w:pPr>
+        <w:pStyle w:val="ListParagraph"/>
+        <w:numPr>
+          <w:ilvl w:val="0"/>
+          <w:numId w:val="1"/>
+        </w:numPr>
+        <w:rPr>
+          <w:rFonts w:ascii="JetBrains Mono" w:hAnsi="JetBrains Mono" w:cs="JetBrains Mono"/>
+          <w:sz w:val="24"/>
+          <w:szCs w:val="24"/>
+          <w:lang w:val="en-US"/>
+        </w:rPr>
+      </w:pPr>
+      <w:r>
+        <w:rPr>
+          <w:rFonts w:ascii="JetBrains Mono" w:hAnsi="JetBrains Mono" w:cs="JetBrains Mono"/>
+          <w:sz w:val="24"/>
+          <w:szCs w:val="24"/>
+          <w:lang w:val="en-US"/>
+        </w:rPr>
+        <w:t xml:space="preserve">git </w:t>
+      </w:r>
+      <w:r>
+        <w:rPr>
+          <w:rFonts w:ascii="JetBrains Mono" w:hAnsi="JetBrains Mono" w:cs="JetBrains Mono"/>
+          <w:sz w:val="24"/>
+          <w:szCs w:val="24"/>
+          <w:lang w:val="en-US"/>
+        </w:rPr>
+        <w:t>push &lt;remote&gt; &lt;branch</w:t>
+      </w:r>
+      <w:r>
+        <w:rPr>
+          <w:rFonts w:ascii="JetBrains Mono" w:hAnsi="JetBrains Mono" w:cs="JetBrains Mono"/>
+          <w:sz w:val="24"/>
+          <w:szCs w:val="24"/>
+          <w:lang w:val="en-US"/>
+        </w:rPr>
+        <w:t>name</w:t>
+      </w:r>
       <w:r>
         <w:rPr>
           <w:rFonts w:ascii="JetBrains Mono" w:hAnsi="JetBrains Mono" w:cs="JetBrains Mono"/>
@@ -5588,353 +5371,6 @@
         </w:numPr>
         <w:rPr>
           <w:rFonts w:ascii="Fira Sans Book" w:hAnsi="Fira Sans Book" w:cstheme="minorHAnsi"/>
-          <w:b/>
-          <w:bCs/>
-          <w:sz w:val="20"/>
-          <w:szCs w:val="20"/>
-          <w:lang w:val="en-US"/>
-        </w:rPr>
-      </w:pPr>
-      <w:r>
-        <w:rPr>
-          <w:rFonts w:ascii="Fira Sans Book" w:hAnsi="Fira Sans Book" w:cstheme="minorHAnsi"/>
-          <w:sz w:val="20"/>
-          <w:szCs w:val="20"/>
-          <w:lang w:val="en-US"/>
-        </w:rPr>
-        <w:t xml:space="preserve">Adds a remote to current repo from given </w:t>
-      </w:r>
-      <w:proofErr w:type="spellStart"/>
-      <w:r>
-        <w:rPr>
-          <w:rFonts w:ascii="Fira Sans Book" w:hAnsi="Fira Sans Book" w:cstheme="minorHAnsi"/>
-          <w:sz w:val="20"/>
-          <w:szCs w:val="20"/>
-          <w:lang w:val="en-US"/>
-        </w:rPr>
-        <w:t>url</w:t>
-      </w:r>
-      <w:proofErr w:type="spellEnd"/>
-      <w:r>
-        <w:rPr>
-          <w:rFonts w:ascii="Fira Sans Book" w:hAnsi="Fira Sans Book" w:cstheme="minorHAnsi"/>
-          <w:sz w:val="20"/>
-          <w:szCs w:val="20"/>
-          <w:lang w:val="en-US"/>
-        </w:rPr>
-        <w:t xml:space="preserve"> with alias as name</w:t>
-      </w:r>
-    </w:p>
-    <w:p>
-      <w:pPr>
-        <w:pStyle w:val="ListParagraph"/>
-        <w:numPr>
-          <w:ilvl w:val="1"/>
-          <w:numId w:val="1"/>
-        </w:numPr>
-        <w:rPr>
-          <w:rFonts w:ascii="Fira Sans Book" w:hAnsi="Fira Sans Book" w:cstheme="minorHAnsi"/>
-          <w:b/>
-          <w:bCs/>
-          <w:sz w:val="20"/>
-          <w:szCs w:val="20"/>
-          <w:lang w:val="en-US"/>
-        </w:rPr>
-      </w:pPr>
-      <w:r>
-        <w:rPr>
-          <w:rFonts w:ascii="Fira Sans Book" w:hAnsi="Fira Sans Book" w:cstheme="minorHAnsi"/>
-          <w:sz w:val="20"/>
-          <w:szCs w:val="20"/>
-          <w:lang w:val="en-US"/>
-        </w:rPr>
-        <w:t xml:space="preserve">Name </w:t>
-      </w:r>
-      <w:r>
-        <w:rPr>
-          <w:rFonts w:ascii="Fira Sans Book" w:hAnsi="Fira Sans Book" w:cstheme="minorHAnsi"/>
-          <w:sz w:val="20"/>
-          <w:szCs w:val="20"/>
-          <w:lang w:val="en-US"/>
-        </w:rPr>
-        <w:t>often</w:t>
-      </w:r>
-      <w:r>
-        <w:rPr>
-          <w:rFonts w:ascii="Fira Sans Book" w:hAnsi="Fira Sans Book" w:cstheme="minorHAnsi"/>
-          <w:sz w:val="20"/>
-          <w:szCs w:val="20"/>
-          <w:lang w:val="en-US"/>
-        </w:rPr>
-        <w:t xml:space="preserve"> is “origin”</w:t>
-      </w:r>
-    </w:p>
-    <w:p>
-      <w:pPr>
-        <w:pStyle w:val="ListParagraph"/>
-        <w:numPr>
-          <w:ilvl w:val="0"/>
-          <w:numId w:val="1"/>
-        </w:numPr>
-        <w:rPr>
-          <w:rFonts w:ascii="JetBrains Mono" w:hAnsi="JetBrains Mono" w:cs="JetBrains Mono"/>
-          <w:sz w:val="24"/>
-          <w:szCs w:val="24"/>
-          <w:lang w:val="en-US"/>
-        </w:rPr>
-      </w:pPr>
-      <w:r>
-        <w:rPr>
-          <w:rFonts w:ascii="JetBrains Mono" w:hAnsi="JetBrains Mono" w:cs="JetBrains Mono"/>
-          <w:sz w:val="24"/>
-          <w:szCs w:val="24"/>
-          <w:lang w:val="en-US"/>
-        </w:rPr>
-        <w:t xml:space="preserve">git </w:t>
-      </w:r>
-      <w:r>
-        <w:rPr>
-          <w:rFonts w:ascii="JetBrains Mono" w:hAnsi="JetBrains Mono" w:cs="JetBrains Mono"/>
-          <w:sz w:val="24"/>
-          <w:szCs w:val="24"/>
-          <w:lang w:val="en-US"/>
-        </w:rPr>
-        <w:t xml:space="preserve">remote </w:t>
-      </w:r>
-      <w:proofErr w:type="gramStart"/>
-      <w:r>
-        <w:rPr>
-          <w:rFonts w:ascii="JetBrains Mono" w:hAnsi="JetBrains Mono" w:cs="JetBrains Mono"/>
-          <w:sz w:val="24"/>
-          <w:szCs w:val="24"/>
-          <w:lang w:val="en-US"/>
-        </w:rPr>
-        <w:t>rename</w:t>
-      </w:r>
-      <w:proofErr w:type="gramEnd"/>
-      <w:r>
-        <w:rPr>
-          <w:rFonts w:ascii="JetBrains Mono" w:hAnsi="JetBrains Mono" w:cs="JetBrains Mono"/>
-          <w:sz w:val="24"/>
-          <w:szCs w:val="24"/>
-          <w:lang w:val="en-US"/>
-        </w:rPr>
-        <w:t xml:space="preserve"> &lt;</w:t>
-      </w:r>
-      <w:proofErr w:type="spellStart"/>
-      <w:r>
-        <w:rPr>
-          <w:rFonts w:ascii="JetBrains Mono" w:hAnsi="JetBrains Mono" w:cs="JetBrains Mono"/>
-          <w:sz w:val="24"/>
-          <w:szCs w:val="24"/>
-          <w:lang w:val="en-US"/>
-        </w:rPr>
-        <w:t>oldname</w:t>
-      </w:r>
-      <w:proofErr w:type="spellEnd"/>
-      <w:r>
-        <w:rPr>
-          <w:rFonts w:ascii="JetBrains Mono" w:hAnsi="JetBrains Mono" w:cs="JetBrains Mono"/>
-          <w:sz w:val="24"/>
-          <w:szCs w:val="24"/>
-          <w:lang w:val="en-US"/>
-        </w:rPr>
-        <w:t>&gt; &lt;newname&gt;</w:t>
-      </w:r>
-    </w:p>
-    <w:p>
-      <w:pPr>
-        <w:pStyle w:val="ListParagraph"/>
-        <w:numPr>
-          <w:ilvl w:val="1"/>
-          <w:numId w:val="1"/>
-        </w:numPr>
-        <w:rPr>
-          <w:rFonts w:ascii="Fira Sans Book" w:hAnsi="Fira Sans Book" w:cstheme="minorHAnsi"/>
-          <w:sz w:val="20"/>
-          <w:szCs w:val="20"/>
-          <w:lang w:val="en-US"/>
-        </w:rPr>
-      </w:pPr>
-      <w:r>
-        <w:rPr>
-          <w:rFonts w:ascii="Fira Sans Book" w:hAnsi="Fira Sans Book" w:cstheme="minorHAnsi"/>
-          <w:sz w:val="20"/>
-          <w:szCs w:val="20"/>
-          <w:lang w:val="en-US"/>
-        </w:rPr>
-        <w:t xml:space="preserve">Renames remote alias from </w:t>
-      </w:r>
-      <w:proofErr w:type="spellStart"/>
-      <w:r>
-        <w:rPr>
-          <w:rFonts w:ascii="Fira Sans Book" w:hAnsi="Fira Sans Book" w:cstheme="minorHAnsi"/>
-          <w:sz w:val="20"/>
-          <w:szCs w:val="20"/>
-          <w:lang w:val="en-US"/>
-        </w:rPr>
-        <w:t>oldname</w:t>
-      </w:r>
-      <w:proofErr w:type="spellEnd"/>
-      <w:r>
-        <w:rPr>
-          <w:rFonts w:ascii="Fira Sans Book" w:hAnsi="Fira Sans Book" w:cstheme="minorHAnsi"/>
-          <w:sz w:val="20"/>
-          <w:szCs w:val="20"/>
-          <w:lang w:val="en-US"/>
-        </w:rPr>
-        <w:t xml:space="preserve"> to newname</w:t>
-      </w:r>
-    </w:p>
-    <w:p>
-      <w:pPr>
-        <w:pStyle w:val="ListParagraph"/>
-        <w:numPr>
-          <w:ilvl w:val="0"/>
-          <w:numId w:val="1"/>
-        </w:numPr>
-        <w:rPr>
-          <w:rFonts w:ascii="JetBrains Mono" w:hAnsi="JetBrains Mono" w:cs="JetBrains Mono"/>
-          <w:sz w:val="24"/>
-          <w:szCs w:val="24"/>
-          <w:lang w:val="en-US"/>
-        </w:rPr>
-      </w:pPr>
-      <w:r>
-        <w:rPr>
-          <w:rFonts w:ascii="JetBrains Mono" w:hAnsi="JetBrains Mono" w:cs="JetBrains Mono"/>
-          <w:sz w:val="24"/>
-          <w:szCs w:val="24"/>
-          <w:lang w:val="en-US"/>
-        </w:rPr>
-        <w:t xml:space="preserve">git </w:t>
-      </w:r>
-      <w:r>
-        <w:rPr>
-          <w:rFonts w:ascii="JetBrains Mono" w:hAnsi="JetBrains Mono" w:cs="JetBrains Mono"/>
-          <w:sz w:val="24"/>
-          <w:szCs w:val="24"/>
-          <w:lang w:val="en-US"/>
-        </w:rPr>
-        <w:t>remote remove &lt;name&gt;</w:t>
-      </w:r>
-    </w:p>
-    <w:p>
-      <w:pPr>
-        <w:pStyle w:val="ListParagraph"/>
-        <w:numPr>
-          <w:ilvl w:val="1"/>
-          <w:numId w:val="1"/>
-        </w:numPr>
-        <w:rPr>
-          <w:rFonts w:ascii="Fira Sans Book" w:hAnsi="Fira Sans Book" w:cstheme="minorHAnsi"/>
-          <w:sz w:val="20"/>
-          <w:szCs w:val="20"/>
-          <w:lang w:val="en-US"/>
-        </w:rPr>
-      </w:pPr>
-      <w:r>
-        <w:rPr>
-          <w:rFonts w:ascii="Fira Sans Book" w:hAnsi="Fira Sans Book" w:cstheme="minorHAnsi"/>
-          <w:sz w:val="20"/>
-          <w:szCs w:val="20"/>
-          <w:lang w:val="en-US"/>
-        </w:rPr>
-        <w:t xml:space="preserve">Removes remote </w:t>
-      </w:r>
-      <w:r>
-        <w:rPr>
-          <w:rFonts w:ascii="Fira Sans Book" w:hAnsi="Fira Sans Book" w:cstheme="minorHAnsi"/>
-          <w:sz w:val="20"/>
-          <w:szCs w:val="20"/>
-          <w:lang w:val="en-US"/>
-        </w:rPr>
-        <w:t>named name</w:t>
-      </w:r>
-    </w:p>
-    <w:p>
-      <w:pPr>
-        <w:pStyle w:val="ListParagraph"/>
-        <w:ind w:left="1440"/>
-        <w:rPr>
-          <w:rFonts w:ascii="Fira Sans Book" w:hAnsi="Fira Sans Book" w:cstheme="minorHAnsi"/>
-          <w:sz w:val="20"/>
-          <w:szCs w:val="20"/>
-          <w:lang w:val="en-US"/>
-        </w:rPr>
-      </w:pPr>
-    </w:p>
-    <w:p>
-      <w:pPr>
-        <w:pStyle w:val="ListParagraph"/>
-        <w:numPr>
-          <w:ilvl w:val="0"/>
-          <w:numId w:val="1"/>
-        </w:numPr>
-        <w:rPr>
-          <w:rFonts w:ascii="JetBrains Mono" w:hAnsi="JetBrains Mono" w:cs="JetBrains Mono"/>
-          <w:sz w:val="24"/>
-          <w:szCs w:val="24"/>
-          <w:lang w:val="en-US"/>
-        </w:rPr>
-      </w:pPr>
-      <w:r>
-        <w:rPr>
-          <w:rFonts w:ascii="JetBrains Mono" w:hAnsi="JetBrains Mono" w:cs="JetBrains Mono"/>
-          <w:sz w:val="24"/>
-          <w:szCs w:val="24"/>
-          <w:lang w:val="en-US"/>
-        </w:rPr>
-        <w:t xml:space="preserve">git </w:t>
-      </w:r>
-      <w:r>
-        <w:rPr>
-          <w:rFonts w:ascii="JetBrains Mono" w:hAnsi="JetBrains Mono" w:cs="JetBrains Mono"/>
-          <w:sz w:val="24"/>
-          <w:szCs w:val="24"/>
-          <w:lang w:val="en-US"/>
-        </w:rPr>
-        <w:t>push &lt;remote&gt; &lt;</w:t>
-      </w:r>
-      <w:proofErr w:type="spellStart"/>
-      <w:r>
-        <w:rPr>
-          <w:rFonts w:ascii="JetBrains Mono" w:hAnsi="JetBrains Mono" w:cs="JetBrains Mono"/>
-          <w:sz w:val="24"/>
-          <w:szCs w:val="24"/>
-          <w:lang w:val="en-US"/>
-        </w:rPr>
-        <w:t>branch</w:t>
-      </w:r>
-      <w:r>
-        <w:rPr>
-          <w:rFonts w:ascii="JetBrains Mono" w:hAnsi="JetBrains Mono" w:cs="JetBrains Mono"/>
-          <w:sz w:val="24"/>
-          <w:szCs w:val="24"/>
-          <w:lang w:val="en-US"/>
-        </w:rPr>
-        <w:t>name</w:t>
-      </w:r>
-      <w:proofErr w:type="spellEnd"/>
-      <w:r>
-        <w:rPr>
-          <w:rFonts w:ascii="JetBrains Mono" w:hAnsi="JetBrains Mono" w:cs="JetBrains Mono"/>
-          <w:sz w:val="24"/>
-          <w:szCs w:val="24"/>
-          <w:lang w:val="en-US"/>
-        </w:rPr>
-        <w:t>&gt;</w:t>
-      </w:r>
-    </w:p>
-    <w:p>
-      <w:pPr>
-        <w:pStyle w:val="ListParagraph"/>
-        <w:numPr>
-          <w:ilvl w:val="1"/>
-          <w:numId w:val="1"/>
-        </w:numPr>
-        <w:rPr>
-          <w:rFonts w:ascii="Fira Sans Book" w:hAnsi="Fira Sans Book" w:cstheme="minorHAnsi"/>
           <w:sz w:val="20"/>
           <w:szCs w:val="20"/>
           <w:lang w:val="en-US"/>
@@ -5949,25 +5385,14 @@
         </w:rPr>
         <w:t xml:space="preserve">Pushes branch </w:t>
       </w:r>
-      <w:proofErr w:type="spellStart"/>
-      <w:r>
-        <w:rPr>
-          <w:rFonts w:ascii="Fira Sans Book" w:hAnsi="Fira Sans Book" w:cstheme="minorHAnsi"/>
-          <w:sz w:val="20"/>
-          <w:szCs w:val="20"/>
-          <w:lang w:val="en-US"/>
-        </w:rPr>
-        <w:t>branchname</w:t>
-      </w:r>
-      <w:proofErr w:type="spellEnd"/>
-      <w:r>
-        <w:rPr>
-          <w:rFonts w:ascii="Fira Sans Book" w:hAnsi="Fira Sans Book" w:cstheme="minorHAnsi"/>
-          <w:sz w:val="20"/>
-          <w:szCs w:val="20"/>
-          <w:lang w:val="en-US"/>
-        </w:rPr>
-        <w:t xml:space="preserve"> </w:t>
+      <w:r>
+        <w:rPr>
+          <w:rFonts w:ascii="Fira Sans Book" w:hAnsi="Fira Sans Book" w:cstheme="minorHAnsi"/>
+          <w:sz w:val="20"/>
+          <w:szCs w:val="20"/>
+          <w:lang w:val="en-US"/>
+        </w:rPr>
+        <w:t xml:space="preserve">branchname </w:t>
       </w:r>
       <w:r>
         <w:rPr>
@@ -6167,27 +5592,7 @@
           <w:szCs w:val="24"/>
           <w:lang w:val="en-US"/>
         </w:rPr>
-        <w:t>switch &lt;</w:t>
-      </w:r>
-      <w:proofErr w:type="spellStart"/>
-      <w:r>
-        <w:rPr>
-          <w:rFonts w:ascii="JetBrains Mono" w:hAnsi="JetBrains Mono" w:cs="JetBrains Mono"/>
-          <w:sz w:val="24"/>
-          <w:szCs w:val="24"/>
-          <w:lang w:val="en-US"/>
-        </w:rPr>
-        <w:t>remotebranchname</w:t>
-      </w:r>
-      <w:proofErr w:type="spellEnd"/>
-      <w:r>
-        <w:rPr>
-          <w:rFonts w:ascii="JetBrains Mono" w:hAnsi="JetBrains Mono" w:cs="JetBrains Mono"/>
-          <w:sz w:val="24"/>
-          <w:szCs w:val="24"/>
-          <w:lang w:val="en-US"/>
-        </w:rPr>
-        <w:t>&gt;</w:t>
+        <w:t>switch &lt;remotebranchname&gt;</w:t>
       </w:r>
     </w:p>
     <w:p>
@@ -6213,7 +5618,6 @@
         </w:rPr>
         <w:t xml:space="preserve">Creates local branch of same </w:t>
       </w:r>
-      <w:proofErr w:type="spellStart"/>
       <w:r>
         <w:rPr>
           <w:rFonts w:ascii="Fira Sans Book" w:hAnsi="Fira Sans Book" w:cstheme="minorHAnsi"/>
@@ -6230,17 +5634,7 @@
           <w:szCs w:val="20"/>
           <w:lang w:val="en-US"/>
         </w:rPr>
-        <w:t>branchname</w:t>
-      </w:r>
-      <w:proofErr w:type="spellEnd"/>
-      <w:r>
-        <w:rPr>
-          <w:rFonts w:ascii="Fira Sans Book" w:hAnsi="Fira Sans Book" w:cstheme="minorHAnsi"/>
-          <w:sz w:val="20"/>
-          <w:szCs w:val="20"/>
-          <w:lang w:val="en-US"/>
-        </w:rPr>
-        <w:t xml:space="preserve"> from remote</w:t>
+        <w:t>branchname from remote</w:t>
       </w:r>
       <w:r>
         <w:rPr>
@@ -6318,45 +5712,61 @@
           <w:szCs w:val="20"/>
           <w:lang w:val="en-US"/>
         </w:rPr>
-        <w:t xml:space="preserve">Fetches branches and history from specified remote repo and </w:t>
-      </w:r>
-      <w:r>
-        <w:rPr>
-          <w:rFonts w:ascii="Fira Sans Book" w:hAnsi="Fira Sans Book" w:cstheme="minorHAnsi"/>
-          <w:b/>
-          <w:bCs/>
-          <w:sz w:val="20"/>
-          <w:szCs w:val="20"/>
-          <w:lang w:val="en-US"/>
-        </w:rPr>
-        <w:t>ONLY updates</w:t>
-      </w:r>
-      <w:r>
-        <w:rPr>
-          <w:rFonts w:ascii="Fira Sans Book" w:hAnsi="Fira Sans Book" w:cstheme="minorHAnsi"/>
-          <w:sz w:val="20"/>
-          <w:szCs w:val="20"/>
-          <w:lang w:val="en-US"/>
-        </w:rPr>
-        <w:t xml:space="preserve"> remote tracking </w:t>
-      </w:r>
-      <w:r>
-        <w:rPr>
-          <w:rFonts w:ascii="Fira Sans Book" w:hAnsi="Fira Sans Book" w:cstheme="minorHAnsi"/>
-          <w:sz w:val="20"/>
-          <w:szCs w:val="20"/>
-          <w:lang w:val="en-US"/>
-        </w:rPr>
-        <w:t xml:space="preserve">of </w:t>
-      </w:r>
-      <w:r>
-        <w:rPr>
-          <w:rFonts w:ascii="Fira Sans Book" w:hAnsi="Fira Sans Book" w:cstheme="minorHAnsi"/>
-          <w:sz w:val="20"/>
-          <w:szCs w:val="20"/>
-          <w:lang w:val="en-US"/>
-        </w:rPr>
-        <w:t>branches</w:t>
+        <w:t xml:space="preserve">Fetches branches and history </w:t>
+      </w:r>
+      <w:r>
+        <w:rPr>
+          <w:rFonts w:ascii="Fira Sans Book" w:hAnsi="Fira Sans Book" w:cstheme="minorHAnsi"/>
+          <w:sz w:val="20"/>
+          <w:szCs w:val="20"/>
+          <w:lang w:val="en-US"/>
+        </w:rPr>
+        <w:t>of</w:t>
+      </w:r>
+      <w:r>
+        <w:rPr>
+          <w:rFonts w:ascii="Fira Sans Book" w:hAnsi="Fira Sans Book" w:cstheme="minorHAnsi"/>
+          <w:sz w:val="20"/>
+          <w:szCs w:val="20"/>
+          <w:lang w:val="en-US"/>
+        </w:rPr>
+        <w:t xml:space="preserve"> specified remote repo and </w:t>
+      </w:r>
+      <w:r>
+        <w:rPr>
+          <w:rFonts w:ascii="Fira Sans Book" w:hAnsi="Fira Sans Book" w:cstheme="minorHAnsi"/>
+          <w:sz w:val="20"/>
+          <w:szCs w:val="20"/>
+          <w:lang w:val="en-US"/>
+        </w:rPr>
+        <w:t>updates</w:t>
+      </w:r>
+      <w:r>
+        <w:rPr>
+          <w:rFonts w:ascii="Fira Sans Book" w:hAnsi="Fira Sans Book" w:cstheme="minorHAnsi"/>
+          <w:sz w:val="20"/>
+          <w:szCs w:val="20"/>
+          <w:lang w:val="en-US"/>
+        </w:rPr>
+        <w:t xml:space="preserve"> </w:t>
+      </w:r>
+      <w:r>
+        <w:rPr>
+          <w:rFonts w:ascii="Fira Sans Book" w:hAnsi="Fira Sans Book" w:cstheme="minorHAnsi"/>
+          <w:sz w:val="20"/>
+          <w:szCs w:val="20"/>
+          <w:lang w:val="en-US"/>
+        </w:rPr>
+        <w:t xml:space="preserve">local copy of </w:t>
+      </w:r>
+      <w:r>
+        <w:rPr>
+          <w:rFonts w:ascii="Fira Sans Book" w:hAnsi="Fira Sans Book" w:cstheme="minorHAnsi"/>
+          <w:sz w:val="20"/>
+          <w:szCs w:val="20"/>
+          <w:lang w:val="en-US"/>
+        </w:rPr>
+        <w:t>remote tracking branches</w:t>
       </w:r>
     </w:p>
     <w:p>
@@ -6413,27 +5823,79 @@
           <w:szCs w:val="20"/>
           <w:lang w:val="en-US"/>
         </w:rPr>
-        <w:t xml:space="preserve">Fetches branches and history from specified remote branch and </w:t>
-      </w:r>
-      <w:r>
-        <w:rPr>
-          <w:rFonts w:ascii="Fira Sans Book" w:hAnsi="Fira Sans Book" w:cstheme="minorHAnsi"/>
-          <w:b/>
-          <w:bCs/>
-          <w:sz w:val="20"/>
-          <w:szCs w:val="20"/>
-          <w:lang w:val="en-US"/>
-        </w:rPr>
-        <w:t>ONLY updates</w:t>
-      </w:r>
-      <w:r>
-        <w:rPr>
-          <w:rFonts w:ascii="Fira Sans Book" w:hAnsi="Fira Sans Book" w:cstheme="minorHAnsi"/>
-          <w:sz w:val="20"/>
-          <w:szCs w:val="20"/>
-          <w:lang w:val="en-US"/>
-        </w:rPr>
-        <w:t xml:space="preserve"> remote tracking of given branch</w:t>
+        <w:t xml:space="preserve">Fetches branches and history </w:t>
+      </w:r>
+      <w:r>
+        <w:rPr>
+          <w:rFonts w:ascii="Fira Sans Book" w:hAnsi="Fira Sans Book" w:cstheme="minorHAnsi"/>
+          <w:sz w:val="20"/>
+          <w:szCs w:val="20"/>
+          <w:lang w:val="en-US"/>
+        </w:rPr>
+        <w:t>of</w:t>
+      </w:r>
+      <w:r>
+        <w:rPr>
+          <w:rFonts w:ascii="Fira Sans Book" w:hAnsi="Fira Sans Book" w:cstheme="minorHAnsi"/>
+          <w:sz w:val="20"/>
+          <w:szCs w:val="20"/>
+          <w:lang w:val="en-US"/>
+        </w:rPr>
+        <w:t xml:space="preserve"> specified remote </w:t>
+      </w:r>
+      <w:r>
+        <w:rPr>
+          <w:rFonts w:ascii="Fira Sans Book" w:hAnsi="Fira Sans Book" w:cstheme="minorHAnsi"/>
+          <w:sz w:val="20"/>
+          <w:szCs w:val="20"/>
+          <w:lang w:val="en-US"/>
+        </w:rPr>
+        <w:t>branch</w:t>
+      </w:r>
+      <w:r>
+        <w:rPr>
+          <w:rFonts w:ascii="Fira Sans Book" w:hAnsi="Fira Sans Book" w:cstheme="minorHAnsi"/>
+          <w:sz w:val="20"/>
+          <w:szCs w:val="20"/>
+          <w:lang w:val="en-US"/>
+        </w:rPr>
+        <w:t xml:space="preserve"> and </w:t>
+      </w:r>
+      <w:r>
+        <w:rPr>
+          <w:rFonts w:ascii="Fira Sans Book" w:hAnsi="Fira Sans Book" w:cstheme="minorHAnsi"/>
+          <w:sz w:val="20"/>
+          <w:szCs w:val="20"/>
+          <w:lang w:val="en-US"/>
+        </w:rPr>
+        <w:t>updates</w:t>
+      </w:r>
+      <w:r>
+        <w:rPr>
+          <w:rFonts w:ascii="Fira Sans Book" w:hAnsi="Fira Sans Book" w:cstheme="minorHAnsi"/>
+          <w:sz w:val="20"/>
+          <w:szCs w:val="20"/>
+          <w:lang w:val="en-US"/>
+        </w:rPr>
+        <w:t xml:space="preserve"> local copy of </w:t>
+      </w:r>
+      <w:r>
+        <w:rPr>
+          <w:rFonts w:ascii="Fira Sans Book" w:hAnsi="Fira Sans Book" w:cstheme="minorHAnsi"/>
+          <w:sz w:val="20"/>
+          <w:szCs w:val="20"/>
+          <w:lang w:val="en-US"/>
+        </w:rPr>
+        <w:t xml:space="preserve">the same </w:t>
+      </w:r>
+      <w:r>
+        <w:rPr>
+          <w:rFonts w:ascii="Fira Sans Book" w:hAnsi="Fira Sans Book" w:cstheme="minorHAnsi"/>
+          <w:sz w:val="20"/>
+          <w:szCs w:val="20"/>
+          <w:lang w:val="en-US"/>
+        </w:rPr>
+        <w:t>remote tracking branche</w:t>
       </w:r>
     </w:p>
     <w:p>
@@ -6642,27 +6104,7 @@
           <w:szCs w:val="24"/>
           <w:lang w:val="en-US"/>
         </w:rPr>
-        <w:t>rebase &lt;</w:t>
-      </w:r>
-      <w:proofErr w:type="spellStart"/>
-      <w:r>
-        <w:rPr>
-          <w:rFonts w:ascii="JetBrains Mono" w:hAnsi="JetBrains Mono" w:cs="JetBrains Mono"/>
-          <w:sz w:val="24"/>
-          <w:szCs w:val="24"/>
-          <w:lang w:val="en-US"/>
-        </w:rPr>
-        <w:t>branchname</w:t>
-      </w:r>
-      <w:proofErr w:type="spellEnd"/>
-      <w:r>
-        <w:rPr>
-          <w:rFonts w:ascii="JetBrains Mono" w:hAnsi="JetBrains Mono" w:cs="JetBrains Mono"/>
-          <w:sz w:val="24"/>
-          <w:szCs w:val="24"/>
-          <w:lang w:val="en-US"/>
-        </w:rPr>
-        <w:t>&gt;</w:t>
+        <w:t>rebase &lt;branchname&gt;</w:t>
       </w:r>
     </w:p>
     <w:p>
@@ -6731,27 +6173,7 @@
           <w:szCs w:val="20"/>
           <w:lang w:val="en-US"/>
         </w:rPr>
-        <w:t>ebasing rewrites history by creating new commits for each original &lt;</w:t>
-      </w:r>
-      <w:proofErr w:type="spellStart"/>
-      <w:r>
-        <w:rPr>
-          <w:rFonts w:ascii="Fira Sans Book" w:hAnsi="Fira Sans Book" w:cstheme="minorHAnsi"/>
-          <w:sz w:val="20"/>
-          <w:szCs w:val="20"/>
-          <w:lang w:val="en-US"/>
-        </w:rPr>
-        <w:t>currentbranch</w:t>
-      </w:r>
-      <w:proofErr w:type="spellEnd"/>
-      <w:r>
-        <w:rPr>
-          <w:rFonts w:ascii="Fira Sans Book" w:hAnsi="Fira Sans Book" w:cstheme="minorHAnsi"/>
-          <w:sz w:val="20"/>
-          <w:szCs w:val="20"/>
-          <w:lang w:val="en-US"/>
-        </w:rPr>
-        <w:t>&gt; commits.</w:t>
+        <w:t>ebasing rewrites history by creating new commits for each original &lt;currentbranch&gt; commits.</w:t>
       </w:r>
     </w:p>
     <w:p>
@@ -6772,27 +6194,7 @@
           <w:szCs w:val="20"/>
           <w:lang w:val="en-US"/>
         </w:rPr>
-        <w:t>Takes commits from &lt;</w:t>
-      </w:r>
-      <w:proofErr w:type="spellStart"/>
-      <w:r>
-        <w:rPr>
-          <w:rFonts w:ascii="Fira Sans Book" w:hAnsi="Fira Sans Book" w:cstheme="minorHAnsi"/>
-          <w:sz w:val="20"/>
-          <w:szCs w:val="20"/>
-          <w:lang w:val="en-US"/>
-        </w:rPr>
-        <w:t>currenbranch</w:t>
-      </w:r>
-      <w:proofErr w:type="spellEnd"/>
-      <w:r>
-        <w:rPr>
-          <w:rFonts w:ascii="Fira Sans Book" w:hAnsi="Fira Sans Book" w:cstheme="minorHAnsi"/>
-          <w:sz w:val="20"/>
-          <w:szCs w:val="20"/>
-          <w:lang w:val="en-US"/>
-        </w:rPr>
-        <w:t xml:space="preserve">&gt; and puts </w:t>
+        <w:t xml:space="preserve">Takes commits from &lt;currenbranch&gt; and puts </w:t>
       </w:r>
       <w:r>
         <w:rPr>
@@ -6819,27 +6221,7 @@
           <w:szCs w:val="20"/>
           <w:lang w:val="en-US"/>
         </w:rPr>
-        <w:t xml:space="preserve"> of &lt;</w:t>
-      </w:r>
-      <w:proofErr w:type="spellStart"/>
-      <w:r>
-        <w:rPr>
-          <w:rFonts w:ascii="Fira Sans Book" w:hAnsi="Fira Sans Book" w:cstheme="minorHAnsi"/>
-          <w:sz w:val="20"/>
-          <w:szCs w:val="20"/>
-          <w:lang w:val="en-US"/>
-        </w:rPr>
-        <w:t>branchname</w:t>
-      </w:r>
-      <w:proofErr w:type="spellEnd"/>
-      <w:r>
-        <w:rPr>
-          <w:rFonts w:ascii="Fira Sans Book" w:hAnsi="Fira Sans Book" w:cstheme="minorHAnsi"/>
-          <w:sz w:val="20"/>
-          <w:szCs w:val="20"/>
-          <w:lang w:val="en-US"/>
-        </w:rPr>
-        <w:t>&gt;</w:t>
+        <w:t xml:space="preserve"> of &lt;branchname&gt;</w:t>
       </w:r>
       <w:r>
         <w:rPr>
@@ -6893,39 +6275,8 @@
           <w:szCs w:val="24"/>
           <w:lang w:val="en-US"/>
         </w:rPr>
-        <w:t>rebase -</w:t>
-      </w:r>
-      <w:proofErr w:type="spellStart"/>
-      <w:r>
-        <w:rPr>
-          <w:rFonts w:ascii="JetBrains Mono" w:hAnsi="JetBrains Mono" w:cs="JetBrains Mono"/>
-          <w:sz w:val="24"/>
-          <w:szCs w:val="24"/>
-          <w:lang w:val="en-US"/>
-        </w:rPr>
-        <w:t>i</w:t>
-      </w:r>
-      <w:proofErr w:type="spellEnd"/>
-      <w:r>
-        <w:rPr>
-          <w:rFonts w:ascii="JetBrains Mono" w:hAnsi="JetBrains Mono" w:cs="JetBrains Mono"/>
-          <w:sz w:val="24"/>
-          <w:szCs w:val="24"/>
-          <w:lang w:val="en-US"/>
-        </w:rPr>
-        <w:t xml:space="preserve"> </w:t>
-      </w:r>
-      <w:proofErr w:type="spellStart"/>
-      <w:r>
-        <w:rPr>
-          <w:rFonts w:ascii="JetBrains Mono" w:hAnsi="JetBrains Mono" w:cs="JetBrains Mono"/>
-          <w:sz w:val="24"/>
-          <w:szCs w:val="24"/>
-          <w:lang w:val="en-US"/>
-        </w:rPr>
-        <w:t>HEAD~n</w:t>
-      </w:r>
-      <w:proofErr w:type="spellEnd"/>
+        <w:t>rebase -i HEAD~n</w:t>
+      </w:r>
     </w:p>
     <w:p>
       <w:pPr>
@@ -7229,19 +6580,381 @@
           <w:szCs w:val="24"/>
           <w:lang w:val="en-US"/>
         </w:rPr>
-        <w:t>tag &lt;</w:t>
-      </w:r>
-      <w:proofErr w:type="spellStart"/>
-      <w:r>
-        <w:rPr>
-          <w:rFonts w:ascii="JetBrains Mono" w:hAnsi="JetBrains Mono" w:cs="JetBrains Mono"/>
-          <w:sz w:val="24"/>
-          <w:szCs w:val="24"/>
-          <w:lang w:val="en-US"/>
-        </w:rPr>
-        <w:t>tagname</w:t>
-      </w:r>
-      <w:proofErr w:type="spellEnd"/>
+        <w:t>tag &lt;tagname&gt;</w:t>
+      </w:r>
+    </w:p>
+    <w:p>
+      <w:pPr>
+        <w:pStyle w:val="ListParagraph"/>
+        <w:numPr>
+          <w:ilvl w:val="1"/>
+          <w:numId w:val="1"/>
+        </w:numPr>
+        <w:rPr>
+          <w:rFonts w:ascii="Fira Sans Book" w:hAnsi="Fira Sans Book" w:cstheme="minorHAnsi"/>
+          <w:sz w:val="20"/>
+          <w:szCs w:val="20"/>
+          <w:lang w:val="en-US"/>
+        </w:rPr>
+      </w:pPr>
+      <w:r>
+        <w:rPr>
+          <w:rFonts w:ascii="Fira Sans Book" w:hAnsi="Fira Sans Book" w:cstheme="minorHAnsi"/>
+          <w:sz w:val="20"/>
+          <w:szCs w:val="20"/>
+          <w:lang w:val="en-US"/>
+        </w:rPr>
+        <w:t xml:space="preserve">Create a </w:t>
+      </w:r>
+      <w:r>
+        <w:rPr>
+          <w:rFonts w:ascii="Fira Sans Book" w:hAnsi="Fira Sans Book" w:cstheme="minorHAnsi"/>
+          <w:b/>
+          <w:bCs/>
+          <w:sz w:val="20"/>
+          <w:szCs w:val="20"/>
+          <w:lang w:val="en-US"/>
+        </w:rPr>
+        <w:t>lightweight tag</w:t>
+      </w:r>
+      <w:r>
+        <w:rPr>
+          <w:rFonts w:ascii="Fira Sans Book" w:hAnsi="Fira Sans Book" w:cstheme="minorHAnsi"/>
+          <w:sz w:val="20"/>
+          <w:szCs w:val="20"/>
+          <w:lang w:val="en-US"/>
+        </w:rPr>
+        <w:t xml:space="preserve"> with name of tagname referring to commit on which HEAD is pointing.</w:t>
+      </w:r>
+    </w:p>
+    <w:p>
+      <w:pPr>
+        <w:pStyle w:val="ListParagraph"/>
+        <w:numPr>
+          <w:ilvl w:val="0"/>
+          <w:numId w:val="1"/>
+        </w:numPr>
+        <w:rPr>
+          <w:rFonts w:ascii="JetBrains Mono" w:hAnsi="JetBrains Mono" w:cs="JetBrains Mono"/>
+          <w:sz w:val="24"/>
+          <w:szCs w:val="24"/>
+          <w:lang w:val="en-US"/>
+        </w:rPr>
+      </w:pPr>
+      <w:r>
+        <w:rPr>
+          <w:rFonts w:ascii="JetBrains Mono" w:hAnsi="JetBrains Mono" w:cs="JetBrains Mono"/>
+          <w:sz w:val="24"/>
+          <w:szCs w:val="24"/>
+          <w:lang w:val="en-US"/>
+        </w:rPr>
+        <w:t xml:space="preserve">git </w:t>
+      </w:r>
+      <w:r>
+        <w:rPr>
+          <w:rFonts w:ascii="JetBrains Mono" w:hAnsi="JetBrains Mono" w:cs="JetBrains Mono"/>
+          <w:sz w:val="24"/>
+          <w:szCs w:val="24"/>
+          <w:lang w:val="en-US"/>
+        </w:rPr>
+        <w:t>tag -a &lt;tagname&gt;</w:t>
+      </w:r>
+    </w:p>
+    <w:p>
+      <w:pPr>
+        <w:pStyle w:val="ListParagraph"/>
+        <w:numPr>
+          <w:ilvl w:val="1"/>
+          <w:numId w:val="1"/>
+        </w:numPr>
+        <w:rPr>
+          <w:rFonts w:ascii="Fira Sans Book" w:hAnsi="Fira Sans Book" w:cstheme="minorHAnsi"/>
+          <w:sz w:val="20"/>
+          <w:szCs w:val="20"/>
+          <w:lang w:val="en-US"/>
+        </w:rPr>
+      </w:pPr>
+      <w:r>
+        <w:rPr>
+          <w:rFonts w:ascii="Fira Sans Book" w:hAnsi="Fira Sans Book" w:cstheme="minorHAnsi"/>
+          <w:sz w:val="20"/>
+          <w:szCs w:val="20"/>
+          <w:lang w:val="en-US"/>
+        </w:rPr>
+        <w:t xml:space="preserve">Create </w:t>
+      </w:r>
+      <w:r>
+        <w:rPr>
+          <w:rFonts w:ascii="Fira Sans Book" w:hAnsi="Fira Sans Book" w:cstheme="minorHAnsi"/>
+          <w:sz w:val="20"/>
+          <w:szCs w:val="20"/>
+          <w:lang w:val="en-US"/>
+        </w:rPr>
+        <w:t>an</w:t>
+      </w:r>
+      <w:r>
+        <w:rPr>
+          <w:rFonts w:ascii="Fira Sans Book" w:hAnsi="Fira Sans Book" w:cstheme="minorHAnsi"/>
+          <w:sz w:val="20"/>
+          <w:szCs w:val="20"/>
+          <w:lang w:val="en-US"/>
+        </w:rPr>
+        <w:t xml:space="preserve"> </w:t>
+      </w:r>
+      <w:r>
+        <w:rPr>
+          <w:rFonts w:ascii="Fira Sans Book" w:hAnsi="Fira Sans Book" w:cstheme="minorHAnsi"/>
+          <w:b/>
+          <w:bCs/>
+          <w:sz w:val="20"/>
+          <w:szCs w:val="20"/>
+          <w:lang w:val="en-US"/>
+        </w:rPr>
+        <w:t>annotated tag</w:t>
+      </w:r>
+      <w:r>
+        <w:rPr>
+          <w:rFonts w:ascii="Fira Sans Book" w:hAnsi="Fira Sans Book" w:cstheme="minorHAnsi"/>
+          <w:sz w:val="20"/>
+          <w:szCs w:val="20"/>
+          <w:lang w:val="en-US"/>
+        </w:rPr>
+        <w:t xml:space="preserve"> with name of tagname referring to commit on which HEAD is pointing.</w:t>
+      </w:r>
+    </w:p>
+    <w:p>
+      <w:pPr>
+        <w:pStyle w:val="ListParagraph"/>
+        <w:numPr>
+          <w:ilvl w:val="0"/>
+          <w:numId w:val="1"/>
+        </w:numPr>
+        <w:rPr>
+          <w:rFonts w:ascii="JetBrains Mono" w:hAnsi="JetBrains Mono" w:cs="JetBrains Mono"/>
+          <w:sz w:val="24"/>
+          <w:szCs w:val="24"/>
+          <w:lang w:val="en-US"/>
+        </w:rPr>
+      </w:pPr>
+      <w:r>
+        <w:rPr>
+          <w:rFonts w:ascii="JetBrains Mono" w:hAnsi="JetBrains Mono" w:cs="JetBrains Mono"/>
+          <w:sz w:val="24"/>
+          <w:szCs w:val="24"/>
+          <w:lang w:val="en-US"/>
+        </w:rPr>
+        <w:t xml:space="preserve">git </w:t>
+      </w:r>
+      <w:r>
+        <w:rPr>
+          <w:rFonts w:ascii="JetBrains Mono" w:hAnsi="JetBrains Mono" w:cs="JetBrains Mono"/>
+          <w:sz w:val="24"/>
+          <w:szCs w:val="24"/>
+          <w:lang w:val="en-US"/>
+        </w:rPr>
+        <w:t>tag &lt;tagname&gt; &lt;commithash&gt;</w:t>
+      </w:r>
+    </w:p>
+    <w:p>
+      <w:pPr>
+        <w:pStyle w:val="ListParagraph"/>
+        <w:numPr>
+          <w:ilvl w:val="1"/>
+          <w:numId w:val="1"/>
+        </w:numPr>
+        <w:rPr>
+          <w:rFonts w:ascii="Fira Sans Book" w:hAnsi="Fira Sans Book" w:cstheme="minorHAnsi"/>
+          <w:sz w:val="20"/>
+          <w:szCs w:val="20"/>
+          <w:lang w:val="en-US"/>
+        </w:rPr>
+      </w:pPr>
+      <w:r>
+        <w:rPr>
+          <w:rFonts w:ascii="Fira Sans Book" w:hAnsi="Fira Sans Book" w:cstheme="minorHAnsi"/>
+          <w:sz w:val="20"/>
+          <w:szCs w:val="20"/>
+          <w:lang w:val="en-US"/>
+        </w:rPr>
+        <w:t>Tag a previous commit with hash commithash.</w:t>
+      </w:r>
+    </w:p>
+    <w:p>
+      <w:pPr>
+        <w:pStyle w:val="ListParagraph"/>
+        <w:numPr>
+          <w:ilvl w:val="0"/>
+          <w:numId w:val="1"/>
+        </w:numPr>
+        <w:rPr>
+          <w:rFonts w:ascii="JetBrains Mono" w:hAnsi="JetBrains Mono" w:cs="JetBrains Mono"/>
+          <w:sz w:val="24"/>
+          <w:szCs w:val="24"/>
+          <w:lang w:val="en-US"/>
+        </w:rPr>
+      </w:pPr>
+      <w:r>
+        <w:rPr>
+          <w:rFonts w:ascii="JetBrains Mono" w:hAnsi="JetBrains Mono" w:cs="JetBrains Mono"/>
+          <w:sz w:val="24"/>
+          <w:szCs w:val="24"/>
+          <w:lang w:val="en-US"/>
+        </w:rPr>
+        <w:t xml:space="preserve">git tag -a </w:t>
+      </w:r>
+      <w:r>
+        <w:rPr>
+          <w:rFonts w:ascii="JetBrains Mono" w:hAnsi="JetBrains Mono" w:cs="JetBrains Mono"/>
+          <w:sz w:val="24"/>
+          <w:szCs w:val="24"/>
+          <w:lang w:val="en-US"/>
+        </w:rPr>
+        <w:t>&lt;tagname&gt; &lt;commithash&gt;</w:t>
+      </w:r>
+    </w:p>
+    <w:p>
+      <w:pPr>
+        <w:pStyle w:val="ListParagraph"/>
+        <w:numPr>
+          <w:ilvl w:val="1"/>
+          <w:numId w:val="1"/>
+        </w:numPr>
+        <w:rPr>
+          <w:rFonts w:ascii="Fira Sans Book" w:hAnsi="Fira Sans Book" w:cstheme="minorHAnsi"/>
+          <w:sz w:val="20"/>
+          <w:szCs w:val="20"/>
+          <w:lang w:val="en-US"/>
+        </w:rPr>
+      </w:pPr>
+      <w:r>
+        <w:rPr>
+          <w:rFonts w:ascii="Fira Sans Book" w:hAnsi="Fira Sans Book" w:cstheme="minorHAnsi"/>
+          <w:sz w:val="20"/>
+          <w:szCs w:val="20"/>
+          <w:lang w:val="en-US"/>
+        </w:rPr>
+        <w:t>(Annotated)Tag a previous commit with hash commithash</w:t>
+      </w:r>
+      <w:r>
+        <w:rPr>
+          <w:rFonts w:ascii="Fira Sans Book" w:hAnsi="Fira Sans Book" w:cstheme="minorHAnsi"/>
+          <w:sz w:val="20"/>
+          <w:szCs w:val="20"/>
+          <w:lang w:val="en-US"/>
+        </w:rPr>
+        <w:t>.</w:t>
+      </w:r>
+    </w:p>
+    <w:p>
+      <w:pPr>
+        <w:pStyle w:val="ListParagraph"/>
+        <w:numPr>
+          <w:ilvl w:val="0"/>
+          <w:numId w:val="1"/>
+        </w:numPr>
+        <w:rPr>
+          <w:rFonts w:ascii="JetBrains Mono" w:hAnsi="JetBrains Mono" w:cs="JetBrains Mono"/>
+          <w:sz w:val="24"/>
+          <w:szCs w:val="24"/>
+          <w:lang w:val="en-US"/>
+        </w:rPr>
+      </w:pPr>
+      <w:r>
+        <w:rPr>
+          <w:rFonts w:ascii="JetBrains Mono" w:hAnsi="JetBrains Mono" w:cs="JetBrains Mono"/>
+          <w:sz w:val="24"/>
+          <w:szCs w:val="24"/>
+          <w:lang w:val="en-US"/>
+        </w:rPr>
+        <w:t xml:space="preserve">git </w:t>
+      </w:r>
+      <w:r>
+        <w:rPr>
+          <w:rFonts w:ascii="JetBrains Mono" w:hAnsi="JetBrains Mono" w:cs="JetBrains Mono"/>
+          <w:sz w:val="24"/>
+          <w:szCs w:val="24"/>
+          <w:lang w:val="en-US"/>
+        </w:rPr>
+        <w:t>show &lt;tagname&gt;</w:t>
+      </w:r>
+    </w:p>
+    <w:p>
+      <w:pPr>
+        <w:pStyle w:val="ListParagraph"/>
+        <w:numPr>
+          <w:ilvl w:val="1"/>
+          <w:numId w:val="1"/>
+        </w:numPr>
+        <w:rPr>
+          <w:rFonts w:ascii="Fira Sans Book" w:hAnsi="Fira Sans Book" w:cstheme="minorHAnsi"/>
+          <w:sz w:val="20"/>
+          <w:szCs w:val="20"/>
+          <w:lang w:val="en-US"/>
+        </w:rPr>
+      </w:pPr>
+      <w:r>
+        <w:rPr>
+          <w:rFonts w:ascii="Fira Sans Book" w:hAnsi="Fira Sans Book" w:cstheme="minorHAnsi"/>
+          <w:sz w:val="20"/>
+          <w:szCs w:val="20"/>
+          <w:lang w:val="en-US"/>
+        </w:rPr>
+        <w:t>Shows data of an annotated tag.</w:t>
+      </w:r>
+    </w:p>
+    <w:p>
+      <w:pPr>
+        <w:pStyle w:val="ListParagraph"/>
+        <w:ind w:left="1440"/>
+        <w:rPr>
+          <w:rFonts w:ascii="Fira Sans Book" w:hAnsi="Fira Sans Book" w:cstheme="minorHAnsi"/>
+          <w:sz w:val="20"/>
+          <w:szCs w:val="20"/>
+          <w:lang w:val="en-US"/>
+        </w:rPr>
+      </w:pPr>
+    </w:p>
+    <w:p>
+      <w:pPr>
+        <w:pStyle w:val="ListParagraph"/>
+        <w:numPr>
+          <w:ilvl w:val="0"/>
+          <w:numId w:val="1"/>
+        </w:numPr>
+        <w:rPr>
+          <w:rFonts w:ascii="JetBrains Mono" w:hAnsi="JetBrains Mono" w:cs="JetBrains Mono"/>
+          <w:sz w:val="24"/>
+          <w:szCs w:val="24"/>
+          <w:lang w:val="en-US"/>
+        </w:rPr>
+      </w:pPr>
+      <w:r>
+        <w:rPr>
+          <w:rFonts w:ascii="JetBrains Mono" w:hAnsi="JetBrains Mono" w:cs="JetBrains Mono"/>
+          <w:sz w:val="24"/>
+          <w:szCs w:val="24"/>
+          <w:lang w:val="en-US"/>
+        </w:rPr>
+        <w:t xml:space="preserve">git </w:t>
+      </w:r>
+      <w:r>
+        <w:rPr>
+          <w:rFonts w:ascii="JetBrains Mono" w:hAnsi="JetBrains Mono" w:cs="JetBrains Mono"/>
+          <w:sz w:val="24"/>
+          <w:szCs w:val="24"/>
+          <w:lang w:val="en-US"/>
+        </w:rPr>
+        <w:t>checkout &lt;tag</w:t>
+      </w:r>
+      <w:r>
+        <w:rPr>
+          <w:rFonts w:ascii="JetBrains Mono" w:hAnsi="JetBrains Mono" w:cs="JetBrains Mono"/>
+          <w:sz w:val="24"/>
+          <w:szCs w:val="24"/>
+          <w:lang w:val="en-US"/>
+        </w:rPr>
+        <w:t>name</w:t>
+      </w:r>
       <w:r>
         <w:rPr>
           <w:rFonts w:ascii="JetBrains Mono" w:hAnsi="JetBrains Mono" w:cs="JetBrains Mono"/>
@@ -7273,47 +6986,16 @@
           <w:szCs w:val="20"/>
           <w:lang w:val="en-US"/>
         </w:rPr>
-        <w:t xml:space="preserve">Create a </w:t>
-      </w:r>
-      <w:r>
-        <w:rPr>
-          <w:rFonts w:ascii="Fira Sans Book" w:hAnsi="Fira Sans Book" w:cstheme="minorHAnsi"/>
-          <w:b/>
-          <w:bCs/>
-          <w:sz w:val="20"/>
-          <w:szCs w:val="20"/>
-          <w:lang w:val="en-US"/>
-        </w:rPr>
-        <w:t>lightweight tag</w:t>
-      </w:r>
-      <w:r>
-        <w:rPr>
-          <w:rFonts w:ascii="Fira Sans Book" w:hAnsi="Fira Sans Book" w:cstheme="minorHAnsi"/>
-          <w:sz w:val="20"/>
-          <w:szCs w:val="20"/>
-          <w:lang w:val="en-US"/>
-        </w:rPr>
-        <w:t xml:space="preserve"> with name of </w:t>
-      </w:r>
-      <w:proofErr w:type="spellStart"/>
-      <w:r>
-        <w:rPr>
-          <w:rFonts w:ascii="Fira Sans Book" w:hAnsi="Fira Sans Book" w:cstheme="minorHAnsi"/>
-          <w:sz w:val="20"/>
-          <w:szCs w:val="20"/>
-          <w:lang w:val="en-US"/>
-        </w:rPr>
-        <w:t>tagname</w:t>
-      </w:r>
-      <w:proofErr w:type="spellEnd"/>
-      <w:r>
-        <w:rPr>
-          <w:rFonts w:ascii="Fira Sans Book" w:hAnsi="Fira Sans Book" w:cstheme="minorHAnsi"/>
-          <w:sz w:val="20"/>
-          <w:szCs w:val="20"/>
-          <w:lang w:val="en-US"/>
-        </w:rPr>
-        <w:t xml:space="preserve"> referring to commit on which HEAD is pointing.</w:t>
+        <w:t>Switches repo to the given tag</w:t>
+      </w:r>
+      <w:r>
+        <w:rPr>
+          <w:rFonts w:ascii="Fira Sans Book" w:hAnsi="Fira Sans Book" w:cstheme="minorHAnsi"/>
+          <w:sz w:val="20"/>
+          <w:szCs w:val="20"/>
+          <w:lang w:val="en-US"/>
+        </w:rPr>
+        <w:t>.</w:t>
       </w:r>
     </w:p>
     <w:p>
@@ -7346,110 +7028,44 @@
           <w:szCs w:val="24"/>
           <w:lang w:val="en-US"/>
         </w:rPr>
-        <w:t>tag -a &lt;</w:t>
-      </w:r>
-      <w:proofErr w:type="spellStart"/>
-      <w:r>
-        <w:rPr>
-          <w:rFonts w:ascii="JetBrains Mono" w:hAnsi="JetBrains Mono" w:cs="JetBrains Mono"/>
-          <w:sz w:val="24"/>
-          <w:szCs w:val="24"/>
-          <w:lang w:val="en-US"/>
-        </w:rPr>
-        <w:t>tagname</w:t>
-      </w:r>
-      <w:proofErr w:type="spellEnd"/>
-      <w:r>
-        <w:rPr>
-          <w:rFonts w:ascii="JetBrains Mono" w:hAnsi="JetBrains Mono" w:cs="JetBrains Mono"/>
-          <w:sz w:val="24"/>
-          <w:szCs w:val="24"/>
-          <w:lang w:val="en-US"/>
-        </w:rPr>
-        <w:t>&gt;</w:t>
-      </w:r>
-    </w:p>
-    <w:p>
-      <w:pPr>
-        <w:pStyle w:val="ListParagraph"/>
-        <w:numPr>
-          <w:ilvl w:val="1"/>
-          <w:numId w:val="1"/>
-        </w:numPr>
-        <w:rPr>
-          <w:rFonts w:ascii="Fira Sans Book" w:hAnsi="Fira Sans Book" w:cstheme="minorHAnsi"/>
-          <w:sz w:val="20"/>
-          <w:szCs w:val="20"/>
-          <w:lang w:val="en-US"/>
-        </w:rPr>
-      </w:pPr>
-      <w:r>
-        <w:rPr>
-          <w:rFonts w:ascii="Fira Sans Book" w:hAnsi="Fira Sans Book" w:cstheme="minorHAnsi"/>
-          <w:sz w:val="20"/>
-          <w:szCs w:val="20"/>
-          <w:lang w:val="en-US"/>
-        </w:rPr>
-        <w:t xml:space="preserve">Create </w:t>
-      </w:r>
-      <w:r>
-        <w:rPr>
-          <w:rFonts w:ascii="Fira Sans Book" w:hAnsi="Fira Sans Book" w:cstheme="minorHAnsi"/>
-          <w:sz w:val="20"/>
-          <w:szCs w:val="20"/>
-          <w:lang w:val="en-US"/>
-        </w:rPr>
-        <w:t>an</w:t>
-      </w:r>
-      <w:r>
-        <w:rPr>
-          <w:rFonts w:ascii="Fira Sans Book" w:hAnsi="Fira Sans Book" w:cstheme="minorHAnsi"/>
-          <w:sz w:val="20"/>
-          <w:szCs w:val="20"/>
-          <w:lang w:val="en-US"/>
-        </w:rPr>
-        <w:t xml:space="preserve"> </w:t>
-      </w:r>
-      <w:r>
-        <w:rPr>
-          <w:rFonts w:ascii="Fira Sans Book" w:hAnsi="Fira Sans Book" w:cstheme="minorHAnsi"/>
-          <w:b/>
-          <w:bCs/>
-          <w:sz w:val="20"/>
-          <w:szCs w:val="20"/>
-          <w:lang w:val="en-US"/>
-        </w:rPr>
-        <w:t>annotated tag</w:t>
-      </w:r>
-      <w:r>
-        <w:rPr>
-          <w:rFonts w:ascii="Fira Sans Book" w:hAnsi="Fira Sans Book" w:cstheme="minorHAnsi"/>
-          <w:sz w:val="20"/>
-          <w:szCs w:val="20"/>
-          <w:lang w:val="en-US"/>
-        </w:rPr>
-        <w:t xml:space="preserve"> with name of </w:t>
-      </w:r>
-      <w:proofErr w:type="spellStart"/>
-      <w:r>
-        <w:rPr>
-          <w:rFonts w:ascii="Fira Sans Book" w:hAnsi="Fira Sans Book" w:cstheme="minorHAnsi"/>
-          <w:sz w:val="20"/>
-          <w:szCs w:val="20"/>
-          <w:lang w:val="en-US"/>
-        </w:rPr>
-        <w:t>tagname</w:t>
-      </w:r>
-      <w:proofErr w:type="spellEnd"/>
-      <w:r>
-        <w:rPr>
-          <w:rFonts w:ascii="Fira Sans Book" w:hAnsi="Fira Sans Book" w:cstheme="minorHAnsi"/>
-          <w:sz w:val="20"/>
-          <w:szCs w:val="20"/>
-          <w:lang w:val="en-US"/>
-        </w:rPr>
-        <w:t xml:space="preserve"> referring to commit on which HEAD is pointing.</w:t>
-      </w:r>
+        <w:t>diff &lt;tag1&gt; &lt;tag2&gt;</w:t>
+      </w:r>
+    </w:p>
+    <w:p>
+      <w:pPr>
+        <w:pStyle w:val="ListParagraph"/>
+        <w:numPr>
+          <w:ilvl w:val="1"/>
+          <w:numId w:val="1"/>
+        </w:numPr>
+        <w:rPr>
+          <w:rFonts w:ascii="Fira Sans Book" w:hAnsi="Fira Sans Book" w:cstheme="minorHAnsi"/>
+          <w:sz w:val="20"/>
+          <w:szCs w:val="20"/>
+          <w:lang w:val="en-US"/>
+        </w:rPr>
+      </w:pPr>
+      <w:r>
+        <w:rPr>
+          <w:rFonts w:ascii="Fira Sans Book" w:hAnsi="Fira Sans Book" w:cstheme="minorHAnsi"/>
+          <w:sz w:val="20"/>
+          <w:szCs w:val="20"/>
+          <w:lang w:val="en-US"/>
+        </w:rPr>
+        <w:t>View differences between tag1 and tag2.</w:t>
+      </w:r>
+    </w:p>
+    <w:p>
+      <w:pPr>
+        <w:pStyle w:val="ListParagraph"/>
+        <w:ind w:left="1440"/>
+        <w:rPr>
+          <w:rFonts w:ascii="Fira Sans Book" w:hAnsi="Fira Sans Book" w:cstheme="minorHAnsi"/>
+          <w:sz w:val="20"/>
+          <w:szCs w:val="20"/>
+          <w:lang w:val="en-US"/>
+        </w:rPr>
+      </w:pPr>
     </w:p>
     <w:p>
       <w:pPr>
@@ -7481,91 +7097,31 @@
           <w:szCs w:val="24"/>
           <w:lang w:val="en-US"/>
         </w:rPr>
-        <w:t>tag &lt;</w:t>
-      </w:r>
-      <w:proofErr w:type="spellStart"/>
-      <w:r>
-        <w:rPr>
-          <w:rFonts w:ascii="JetBrains Mono" w:hAnsi="JetBrains Mono" w:cs="JetBrains Mono"/>
-          <w:sz w:val="24"/>
-          <w:szCs w:val="24"/>
-          <w:lang w:val="en-US"/>
-        </w:rPr>
-        <w:t>tagname</w:t>
-      </w:r>
-      <w:proofErr w:type="spellEnd"/>
-      <w:r>
-        <w:rPr>
-          <w:rFonts w:ascii="JetBrains Mono" w:hAnsi="JetBrains Mono" w:cs="JetBrains Mono"/>
-          <w:sz w:val="24"/>
-          <w:szCs w:val="24"/>
-          <w:lang w:val="en-US"/>
-        </w:rPr>
-        <w:t>&gt; &lt;</w:t>
-      </w:r>
-      <w:proofErr w:type="spellStart"/>
-      <w:r>
-        <w:rPr>
-          <w:rFonts w:ascii="JetBrains Mono" w:hAnsi="JetBrains Mono" w:cs="JetBrains Mono"/>
-          <w:sz w:val="24"/>
-          <w:szCs w:val="24"/>
-          <w:lang w:val="en-US"/>
-        </w:rPr>
-        <w:t>commithash</w:t>
-      </w:r>
-      <w:proofErr w:type="spellEnd"/>
-      <w:r>
-        <w:rPr>
-          <w:rFonts w:ascii="JetBrains Mono" w:hAnsi="JetBrains Mono" w:cs="JetBrains Mono"/>
-          <w:sz w:val="24"/>
-          <w:szCs w:val="24"/>
-          <w:lang w:val="en-US"/>
-        </w:rPr>
-        <w:t>&gt;</w:t>
-      </w:r>
-    </w:p>
-    <w:p>
-      <w:pPr>
-        <w:pStyle w:val="ListParagraph"/>
-        <w:numPr>
-          <w:ilvl w:val="1"/>
-          <w:numId w:val="1"/>
-        </w:numPr>
-        <w:rPr>
-          <w:rFonts w:ascii="Fira Sans Book" w:hAnsi="Fira Sans Book" w:cstheme="minorHAnsi"/>
-          <w:sz w:val="20"/>
-          <w:szCs w:val="20"/>
-          <w:lang w:val="en-US"/>
-        </w:rPr>
-      </w:pPr>
-      <w:r>
-        <w:rPr>
-          <w:rFonts w:ascii="Fira Sans Book" w:hAnsi="Fira Sans Book" w:cstheme="minorHAnsi"/>
-          <w:sz w:val="20"/>
-          <w:szCs w:val="20"/>
-          <w:lang w:val="en-US"/>
-        </w:rPr>
-        <w:t xml:space="preserve">Tag a previous commit with hash </w:t>
-      </w:r>
-      <w:proofErr w:type="spellStart"/>
-      <w:r>
-        <w:rPr>
-          <w:rFonts w:ascii="Fira Sans Book" w:hAnsi="Fira Sans Book" w:cstheme="minorHAnsi"/>
-          <w:sz w:val="20"/>
-          <w:szCs w:val="20"/>
-          <w:lang w:val="en-US"/>
-        </w:rPr>
-        <w:t>commithash</w:t>
-      </w:r>
-      <w:proofErr w:type="spellEnd"/>
-      <w:r>
-        <w:rPr>
-          <w:rFonts w:ascii="Fira Sans Book" w:hAnsi="Fira Sans Book" w:cstheme="minorHAnsi"/>
-          <w:sz w:val="20"/>
-          <w:szCs w:val="20"/>
-          <w:lang w:val="en-US"/>
-        </w:rPr>
-        <w:t>.</w:t>
+        <w:t>tag -f &lt;tagname&gt;</w:t>
+      </w:r>
+    </w:p>
+    <w:p>
+      <w:pPr>
+        <w:pStyle w:val="ListParagraph"/>
+        <w:numPr>
+          <w:ilvl w:val="1"/>
+          <w:numId w:val="1"/>
+        </w:numPr>
+        <w:rPr>
+          <w:rFonts w:ascii="Fira Sans Book" w:hAnsi="Fira Sans Book" w:cstheme="minorHAnsi"/>
+          <w:sz w:val="20"/>
+          <w:szCs w:val="20"/>
+          <w:lang w:val="en-US"/>
+        </w:rPr>
+      </w:pPr>
+      <w:r>
+        <w:rPr>
+          <w:rFonts w:ascii="Fira Sans Book" w:hAnsi="Fira Sans Book" w:cstheme="minorHAnsi"/>
+          <w:sz w:val="20"/>
+          <w:szCs w:val="20"/>
+          <w:lang w:val="en-US"/>
+        </w:rPr>
+        <w:t>Reuse a tag that is already referring to a commit.</w:t>
       </w:r>
     </w:p>
     <w:p>
@@ -7589,123 +7145,6 @@
           <w:szCs w:val="24"/>
           <w:lang w:val="en-US"/>
         </w:rPr>
-        <w:t xml:space="preserve">git tag -a </w:t>
-      </w:r>
-      <w:r>
-        <w:rPr>
-          <w:rFonts w:ascii="JetBrains Mono" w:hAnsi="JetBrains Mono" w:cs="JetBrains Mono"/>
-          <w:sz w:val="24"/>
-          <w:szCs w:val="24"/>
-          <w:lang w:val="en-US"/>
-        </w:rPr>
-        <w:t>&lt;</w:t>
-      </w:r>
-      <w:proofErr w:type="spellStart"/>
-      <w:r>
-        <w:rPr>
-          <w:rFonts w:ascii="JetBrains Mono" w:hAnsi="JetBrains Mono" w:cs="JetBrains Mono"/>
-          <w:sz w:val="24"/>
-          <w:szCs w:val="24"/>
-          <w:lang w:val="en-US"/>
-        </w:rPr>
-        <w:t>tagname</w:t>
-      </w:r>
-      <w:proofErr w:type="spellEnd"/>
-      <w:r>
-        <w:rPr>
-          <w:rFonts w:ascii="JetBrains Mono" w:hAnsi="JetBrains Mono" w:cs="JetBrains Mono"/>
-          <w:sz w:val="24"/>
-          <w:szCs w:val="24"/>
-          <w:lang w:val="en-US"/>
-        </w:rPr>
-        <w:t>&gt; &lt;</w:t>
-      </w:r>
-      <w:proofErr w:type="spellStart"/>
-      <w:r>
-        <w:rPr>
-          <w:rFonts w:ascii="JetBrains Mono" w:hAnsi="JetBrains Mono" w:cs="JetBrains Mono"/>
-          <w:sz w:val="24"/>
-          <w:szCs w:val="24"/>
-          <w:lang w:val="en-US"/>
-        </w:rPr>
-        <w:t>commithash</w:t>
-      </w:r>
-      <w:proofErr w:type="spellEnd"/>
-      <w:r>
-        <w:rPr>
-          <w:rFonts w:ascii="JetBrains Mono" w:hAnsi="JetBrains Mono" w:cs="JetBrains Mono"/>
-          <w:sz w:val="24"/>
-          <w:szCs w:val="24"/>
-          <w:lang w:val="en-US"/>
-        </w:rPr>
-        <w:t>&gt;</w:t>
-      </w:r>
-    </w:p>
-    <w:p>
-      <w:pPr>
-        <w:pStyle w:val="ListParagraph"/>
-        <w:numPr>
-          <w:ilvl w:val="1"/>
-          <w:numId w:val="1"/>
-        </w:numPr>
-        <w:rPr>
-          <w:rFonts w:ascii="Fira Sans Book" w:hAnsi="Fira Sans Book" w:cstheme="minorHAnsi"/>
-          <w:sz w:val="20"/>
-          <w:szCs w:val="20"/>
-          <w:lang w:val="en-US"/>
-        </w:rPr>
-      </w:pPr>
-      <w:r>
-        <w:rPr>
-          <w:rFonts w:ascii="Fira Sans Book" w:hAnsi="Fira Sans Book" w:cstheme="minorHAnsi"/>
-          <w:sz w:val="20"/>
-          <w:szCs w:val="20"/>
-          <w:lang w:val="en-US"/>
-        </w:rPr>
-        <w:t xml:space="preserve">(Annotated)Tag a previous commit with hash </w:t>
-      </w:r>
-      <w:proofErr w:type="spellStart"/>
-      <w:r>
-        <w:rPr>
-          <w:rFonts w:ascii="Fira Sans Book" w:hAnsi="Fira Sans Book" w:cstheme="minorHAnsi"/>
-          <w:sz w:val="20"/>
-          <w:szCs w:val="20"/>
-          <w:lang w:val="en-US"/>
-        </w:rPr>
-        <w:t>commithash</w:t>
-      </w:r>
-      <w:proofErr w:type="spellEnd"/>
-      <w:r>
-        <w:rPr>
-          <w:rFonts w:ascii="Fira Sans Book" w:hAnsi="Fira Sans Book" w:cstheme="minorHAnsi"/>
-          <w:sz w:val="20"/>
-          <w:szCs w:val="20"/>
-          <w:lang w:val="en-US"/>
-        </w:rPr>
-        <w:t>.</w:t>
-      </w:r>
-    </w:p>
-    <w:p>
-      <w:pPr>
-        <w:pStyle w:val="ListParagraph"/>
-        <w:numPr>
-          <w:ilvl w:val="0"/>
-          <w:numId w:val="1"/>
-        </w:numPr>
-        <w:rPr>
-          <w:rFonts w:ascii="JetBrains Mono" w:hAnsi="JetBrains Mono" w:cs="JetBrains Mono"/>
-          <w:sz w:val="24"/>
-          <w:szCs w:val="24"/>
-          <w:lang w:val="en-US"/>
-        </w:rPr>
-      </w:pPr>
-      <w:r>
-        <w:rPr>
-          <w:rFonts w:ascii="JetBrains Mono" w:hAnsi="JetBrains Mono" w:cs="JetBrains Mono"/>
-          <w:sz w:val="24"/>
-          <w:szCs w:val="24"/>
-          <w:lang w:val="en-US"/>
-        </w:rPr>
         <w:t xml:space="preserve">git </w:t>
       </w:r>
       <w:r>
@@ -7715,357 +7154,7 @@
           <w:szCs w:val="24"/>
           <w:lang w:val="en-US"/>
         </w:rPr>
-        <w:t>show &lt;</w:t>
-      </w:r>
-      <w:proofErr w:type="spellStart"/>
-      <w:r>
-        <w:rPr>
-          <w:rFonts w:ascii="JetBrains Mono" w:hAnsi="JetBrains Mono" w:cs="JetBrains Mono"/>
-          <w:sz w:val="24"/>
-          <w:szCs w:val="24"/>
-          <w:lang w:val="en-US"/>
-        </w:rPr>
-        <w:t>tagname</w:t>
-      </w:r>
-      <w:proofErr w:type="spellEnd"/>
-      <w:r>
-        <w:rPr>
-          <w:rFonts w:ascii="JetBrains Mono" w:hAnsi="JetBrains Mono" w:cs="JetBrains Mono"/>
-          <w:sz w:val="24"/>
-          <w:szCs w:val="24"/>
-          <w:lang w:val="en-US"/>
-        </w:rPr>
-        <w:t>&gt;</w:t>
-      </w:r>
-    </w:p>
-    <w:p>
-      <w:pPr>
-        <w:pStyle w:val="ListParagraph"/>
-        <w:numPr>
-          <w:ilvl w:val="1"/>
-          <w:numId w:val="1"/>
-        </w:numPr>
-        <w:rPr>
-          <w:rFonts w:ascii="Fira Sans Book" w:hAnsi="Fira Sans Book" w:cstheme="minorHAnsi"/>
-          <w:sz w:val="20"/>
-          <w:szCs w:val="20"/>
-          <w:lang w:val="en-US"/>
-        </w:rPr>
-      </w:pPr>
-      <w:r>
-        <w:rPr>
-          <w:rFonts w:ascii="Fira Sans Book" w:hAnsi="Fira Sans Book" w:cstheme="minorHAnsi"/>
-          <w:sz w:val="20"/>
-          <w:szCs w:val="20"/>
-          <w:lang w:val="en-US"/>
-        </w:rPr>
-        <w:t>Shows data of an annotated tag.</w:t>
-      </w:r>
-    </w:p>
-    <w:p>
-      <w:pPr>
-        <w:pStyle w:val="ListParagraph"/>
-        <w:ind w:left="1440"/>
-        <w:rPr>
-          <w:rFonts w:ascii="Fira Sans Book" w:hAnsi="Fira Sans Book" w:cstheme="minorHAnsi"/>
-          <w:sz w:val="20"/>
-          <w:szCs w:val="20"/>
-          <w:lang w:val="en-US"/>
-        </w:rPr>
-      </w:pPr>
-    </w:p>
-    <w:p>
-      <w:pPr>
-        <w:pStyle w:val="ListParagraph"/>
-        <w:numPr>
-          <w:ilvl w:val="0"/>
-          <w:numId w:val="1"/>
-        </w:numPr>
-        <w:rPr>
-          <w:rFonts w:ascii="JetBrains Mono" w:hAnsi="JetBrains Mono" w:cs="JetBrains Mono"/>
-          <w:sz w:val="24"/>
-          <w:szCs w:val="24"/>
-          <w:lang w:val="en-US"/>
-        </w:rPr>
-      </w:pPr>
-      <w:r>
-        <w:rPr>
-          <w:rFonts w:ascii="JetBrains Mono" w:hAnsi="JetBrains Mono" w:cs="JetBrains Mono"/>
-          <w:sz w:val="24"/>
-          <w:szCs w:val="24"/>
-          <w:lang w:val="en-US"/>
-        </w:rPr>
-        <w:t xml:space="preserve">git </w:t>
-      </w:r>
-      <w:r>
-        <w:rPr>
-          <w:rFonts w:ascii="JetBrains Mono" w:hAnsi="JetBrains Mono" w:cs="JetBrains Mono"/>
-          <w:sz w:val="24"/>
-          <w:szCs w:val="24"/>
-          <w:lang w:val="en-US"/>
-        </w:rPr>
-        <w:t>checkout &lt;</w:t>
-      </w:r>
-      <w:proofErr w:type="spellStart"/>
-      <w:r>
-        <w:rPr>
-          <w:rFonts w:ascii="JetBrains Mono" w:hAnsi="JetBrains Mono" w:cs="JetBrains Mono"/>
-          <w:sz w:val="24"/>
-          <w:szCs w:val="24"/>
-          <w:lang w:val="en-US"/>
-        </w:rPr>
-        <w:t>tag</w:t>
-      </w:r>
-      <w:r>
-        <w:rPr>
-          <w:rFonts w:ascii="JetBrains Mono" w:hAnsi="JetBrains Mono" w:cs="JetBrains Mono"/>
-          <w:sz w:val="24"/>
-          <w:szCs w:val="24"/>
-          <w:lang w:val="en-US"/>
-        </w:rPr>
-        <w:t>name</w:t>
-      </w:r>
-      <w:proofErr w:type="spellEnd"/>
-      <w:r>
-        <w:rPr>
-          <w:rFonts w:ascii="JetBrains Mono" w:hAnsi="JetBrains Mono" w:cs="JetBrains Mono"/>
-          <w:sz w:val="24"/>
-          <w:szCs w:val="24"/>
-          <w:lang w:val="en-US"/>
-        </w:rPr>
-        <w:t>&gt;</w:t>
-      </w:r>
-    </w:p>
-    <w:p>
-      <w:pPr>
-        <w:pStyle w:val="ListParagraph"/>
-        <w:numPr>
-          <w:ilvl w:val="1"/>
-          <w:numId w:val="1"/>
-        </w:numPr>
-        <w:rPr>
-          <w:rFonts w:ascii="Fira Sans Book" w:hAnsi="Fira Sans Book" w:cstheme="minorHAnsi"/>
-          <w:sz w:val="20"/>
-          <w:szCs w:val="20"/>
-          <w:lang w:val="en-US"/>
-        </w:rPr>
-      </w:pPr>
-      <w:r>
-        <w:rPr>
-          <w:rFonts w:ascii="Fira Sans Book" w:hAnsi="Fira Sans Book" w:cstheme="minorHAnsi"/>
-          <w:sz w:val="20"/>
-          <w:szCs w:val="20"/>
-          <w:lang w:val="en-US"/>
-        </w:rPr>
-        <w:t>Switches repo to the given tag</w:t>
-      </w:r>
-      <w:r>
-        <w:rPr>
-          <w:rFonts w:ascii="Fira Sans Book" w:hAnsi="Fira Sans Book" w:cstheme="minorHAnsi"/>
-          <w:sz w:val="20"/>
-          <w:szCs w:val="20"/>
-          <w:lang w:val="en-US"/>
-        </w:rPr>
-        <w:t>.</w:t>
-      </w:r>
-    </w:p>
-    <w:p>
-      <w:pPr>
-        <w:pStyle w:val="ListParagraph"/>
-        <w:numPr>
-          <w:ilvl w:val="0"/>
-          <w:numId w:val="1"/>
-        </w:numPr>
-        <w:rPr>
-          <w:rFonts w:ascii="JetBrains Mono" w:hAnsi="JetBrains Mono" w:cs="JetBrains Mono"/>
-          <w:sz w:val="24"/>
-          <w:szCs w:val="24"/>
-          <w:lang w:val="en-US"/>
-        </w:rPr>
-      </w:pPr>
-      <w:r>
-        <w:rPr>
-          <w:rFonts w:ascii="JetBrains Mono" w:hAnsi="JetBrains Mono" w:cs="JetBrains Mono"/>
-          <w:sz w:val="24"/>
-          <w:szCs w:val="24"/>
-          <w:lang w:val="en-US"/>
-        </w:rPr>
-        <w:t xml:space="preserve">git </w:t>
-      </w:r>
-      <w:r>
-        <w:rPr>
-          <w:rFonts w:ascii="JetBrains Mono" w:hAnsi="JetBrains Mono" w:cs="JetBrains Mono"/>
-          <w:sz w:val="24"/>
-          <w:szCs w:val="24"/>
-          <w:lang w:val="en-US"/>
-        </w:rPr>
-        <w:t>diff &lt;tag1&gt; &lt;tag2&gt;</w:t>
-      </w:r>
-    </w:p>
-    <w:p>
-      <w:pPr>
-        <w:pStyle w:val="ListParagraph"/>
-        <w:numPr>
-          <w:ilvl w:val="1"/>
-          <w:numId w:val="1"/>
-        </w:numPr>
-        <w:rPr>
-          <w:rFonts w:ascii="Fira Sans Book" w:hAnsi="Fira Sans Book" w:cstheme="minorHAnsi"/>
-          <w:sz w:val="20"/>
-          <w:szCs w:val="20"/>
-          <w:lang w:val="en-US"/>
-        </w:rPr>
-      </w:pPr>
-      <w:r>
-        <w:rPr>
-          <w:rFonts w:ascii="Fira Sans Book" w:hAnsi="Fira Sans Book" w:cstheme="minorHAnsi"/>
-          <w:sz w:val="20"/>
-          <w:szCs w:val="20"/>
-          <w:lang w:val="en-US"/>
-        </w:rPr>
-        <w:t>View differences between tag1 and tag2.</w:t>
-      </w:r>
-    </w:p>
-    <w:p>
-      <w:pPr>
-        <w:pStyle w:val="ListParagraph"/>
-        <w:ind w:left="1440"/>
-        <w:rPr>
-          <w:rFonts w:ascii="Fira Sans Book" w:hAnsi="Fira Sans Book" w:cstheme="minorHAnsi"/>
-          <w:sz w:val="20"/>
-          <w:szCs w:val="20"/>
-          <w:lang w:val="en-US"/>
-        </w:rPr>
-      </w:pPr>
-    </w:p>
-    <w:p>
-      <w:pPr>
-        <w:pStyle w:val="ListParagraph"/>
-        <w:numPr>
-          <w:ilvl w:val="0"/>
-          <w:numId w:val="1"/>
-        </w:numPr>
-        <w:rPr>
-          <w:rFonts w:ascii="JetBrains Mono" w:hAnsi="JetBrains Mono" w:cs="JetBrains Mono"/>
-          <w:sz w:val="24"/>
-          <w:szCs w:val="24"/>
-          <w:lang w:val="en-US"/>
-        </w:rPr>
-      </w:pPr>
-      <w:r>
-        <w:rPr>
-          <w:rFonts w:ascii="JetBrains Mono" w:hAnsi="JetBrains Mono" w:cs="JetBrains Mono"/>
-          <w:sz w:val="24"/>
-          <w:szCs w:val="24"/>
-          <w:lang w:val="en-US"/>
-        </w:rPr>
-        <w:t xml:space="preserve">git </w:t>
-      </w:r>
-      <w:r>
-        <w:rPr>
-          <w:rFonts w:ascii="JetBrains Mono" w:hAnsi="JetBrains Mono" w:cs="JetBrains Mono"/>
-          <w:sz w:val="24"/>
-          <w:szCs w:val="24"/>
-          <w:lang w:val="en-US"/>
-        </w:rPr>
-        <w:t>tag -f &lt;</w:t>
-      </w:r>
-      <w:proofErr w:type="spellStart"/>
-      <w:r>
-        <w:rPr>
-          <w:rFonts w:ascii="JetBrains Mono" w:hAnsi="JetBrains Mono" w:cs="JetBrains Mono"/>
-          <w:sz w:val="24"/>
-          <w:szCs w:val="24"/>
-          <w:lang w:val="en-US"/>
-        </w:rPr>
-        <w:t>tagname</w:t>
-      </w:r>
-      <w:proofErr w:type="spellEnd"/>
-      <w:r>
-        <w:rPr>
-          <w:rFonts w:ascii="JetBrains Mono" w:hAnsi="JetBrains Mono" w:cs="JetBrains Mono"/>
-          <w:sz w:val="24"/>
-          <w:szCs w:val="24"/>
-          <w:lang w:val="en-US"/>
-        </w:rPr>
-        <w:t>&gt;</w:t>
-      </w:r>
-    </w:p>
-    <w:p>
-      <w:pPr>
-        <w:pStyle w:val="ListParagraph"/>
-        <w:numPr>
-          <w:ilvl w:val="1"/>
-          <w:numId w:val="1"/>
-        </w:numPr>
-        <w:rPr>
-          <w:rFonts w:ascii="Fira Sans Book" w:hAnsi="Fira Sans Book" w:cstheme="minorHAnsi"/>
-          <w:sz w:val="20"/>
-          <w:szCs w:val="20"/>
-          <w:lang w:val="en-US"/>
-        </w:rPr>
-      </w:pPr>
-      <w:r>
-        <w:rPr>
-          <w:rFonts w:ascii="Fira Sans Book" w:hAnsi="Fira Sans Book" w:cstheme="minorHAnsi"/>
-          <w:sz w:val="20"/>
-          <w:szCs w:val="20"/>
-          <w:lang w:val="en-US"/>
-        </w:rPr>
-        <w:t>Reuse a tag that is already referring to a commit.</w:t>
-      </w:r>
-    </w:p>
-    <w:p>
-      <w:pPr>
-        <w:pStyle w:val="ListParagraph"/>
-        <w:numPr>
-          <w:ilvl w:val="0"/>
-          <w:numId w:val="1"/>
-        </w:numPr>
-        <w:rPr>
-          <w:rFonts w:ascii="JetBrains Mono" w:hAnsi="JetBrains Mono" w:cs="JetBrains Mono"/>
-          <w:sz w:val="24"/>
-          <w:szCs w:val="24"/>
-          <w:lang w:val="en-US"/>
-        </w:rPr>
-      </w:pPr>
-      <w:r>
-        <w:rPr>
-          <w:rFonts w:ascii="JetBrains Mono" w:hAnsi="JetBrains Mono" w:cs="JetBrains Mono"/>
-          <w:sz w:val="24"/>
-          <w:szCs w:val="24"/>
-          <w:lang w:val="en-US"/>
-        </w:rPr>
-        <w:t xml:space="preserve">git </w:t>
-      </w:r>
-      <w:r>
-        <w:rPr>
-          <w:rFonts w:ascii="JetBrains Mono" w:hAnsi="JetBrains Mono" w:cs="JetBrains Mono"/>
-          <w:sz w:val="24"/>
-          <w:szCs w:val="24"/>
-          <w:lang w:val="en-US"/>
-        </w:rPr>
-        <w:t>tag -d &lt;</w:t>
-      </w:r>
-      <w:proofErr w:type="spellStart"/>
-      <w:r>
-        <w:rPr>
-          <w:rFonts w:ascii="JetBrains Mono" w:hAnsi="JetBrains Mono" w:cs="JetBrains Mono"/>
-          <w:sz w:val="24"/>
-          <w:szCs w:val="24"/>
-          <w:lang w:val="en-US"/>
-        </w:rPr>
-        <w:t>tagname</w:t>
-      </w:r>
-      <w:proofErr w:type="spellEnd"/>
-      <w:r>
-        <w:rPr>
-          <w:rFonts w:ascii="JetBrains Mono" w:hAnsi="JetBrains Mono" w:cs="JetBrains Mono"/>
-          <w:sz w:val="24"/>
-          <w:szCs w:val="24"/>
-          <w:lang w:val="en-US"/>
-        </w:rPr>
-        <w:t>&gt;</w:t>
+        <w:t>tag -d &lt;tagname&gt;</w:t>
       </w:r>
     </w:p>
     <w:p>
@@ -8144,27 +7233,7 @@
           <w:szCs w:val="24"/>
           <w:lang w:val="en-US"/>
         </w:rPr>
-        <w:t>&lt;</w:t>
-      </w:r>
-      <w:proofErr w:type="spellStart"/>
-      <w:r>
-        <w:rPr>
-          <w:rFonts w:ascii="JetBrains Mono" w:hAnsi="JetBrains Mono" w:cs="JetBrains Mono"/>
-          <w:sz w:val="24"/>
-          <w:szCs w:val="24"/>
-          <w:lang w:val="en-US"/>
-        </w:rPr>
-        <w:t>remotename</w:t>
-      </w:r>
-      <w:proofErr w:type="spellEnd"/>
-      <w:r>
-        <w:rPr>
-          <w:rFonts w:ascii="JetBrains Mono" w:hAnsi="JetBrains Mono" w:cs="JetBrains Mono"/>
-          <w:sz w:val="24"/>
-          <w:szCs w:val="24"/>
-          <w:lang w:val="en-US"/>
-        </w:rPr>
-        <w:t xml:space="preserve">&gt; </w:t>
+        <w:t xml:space="preserve">&lt;remotename&gt; </w:t>
       </w:r>
       <w:r>
         <w:rPr>
@@ -8206,27 +7275,7 @@
           <w:szCs w:val="20"/>
           <w:lang w:val="en-US"/>
         </w:rPr>
-        <w:t xml:space="preserve"> branch </w:t>
-      </w:r>
-      <w:proofErr w:type="spellStart"/>
-      <w:r>
-        <w:rPr>
-          <w:rFonts w:ascii="Fira Sans Book" w:hAnsi="Fira Sans Book" w:cstheme="minorHAnsi"/>
-          <w:sz w:val="20"/>
-          <w:szCs w:val="20"/>
-          <w:lang w:val="en-US"/>
-        </w:rPr>
-        <w:t>remotename</w:t>
-      </w:r>
-      <w:proofErr w:type="spellEnd"/>
-      <w:r>
-        <w:rPr>
-          <w:rFonts w:ascii="Fira Sans Book" w:hAnsi="Fira Sans Book" w:cstheme="minorHAnsi"/>
-          <w:sz w:val="20"/>
-          <w:szCs w:val="20"/>
-          <w:lang w:val="en-US"/>
-        </w:rPr>
-        <w:t>.</w:t>
+        <w:t xml:space="preserve"> branch remotename.</w:t>
       </w:r>
     </w:p>
     <w:p>
@@ -8259,111 +7308,31 @@
           <w:szCs w:val="24"/>
           <w:lang w:val="en-US"/>
         </w:rPr>
-        <w:t>push &lt;</w:t>
-      </w:r>
-      <w:proofErr w:type="spellStart"/>
-      <w:r>
-        <w:rPr>
-          <w:rFonts w:ascii="JetBrains Mono" w:hAnsi="JetBrains Mono" w:cs="JetBrains Mono"/>
-          <w:sz w:val="24"/>
-          <w:szCs w:val="24"/>
-          <w:lang w:val="en-US"/>
-        </w:rPr>
-        <w:t>remotename</w:t>
-      </w:r>
-      <w:proofErr w:type="spellEnd"/>
-      <w:r>
-        <w:rPr>
-          <w:rFonts w:ascii="JetBrains Mono" w:hAnsi="JetBrains Mono" w:cs="JetBrains Mono"/>
-          <w:sz w:val="24"/>
-          <w:szCs w:val="24"/>
-          <w:lang w:val="en-US"/>
-        </w:rPr>
-        <w:t>&gt; &lt;</w:t>
-      </w:r>
-      <w:proofErr w:type="spellStart"/>
-      <w:r>
-        <w:rPr>
-          <w:rFonts w:ascii="JetBrains Mono" w:hAnsi="JetBrains Mono" w:cs="JetBrains Mono"/>
-          <w:sz w:val="24"/>
-          <w:szCs w:val="24"/>
-          <w:lang w:val="en-US"/>
-        </w:rPr>
-        <w:t>tagname</w:t>
-      </w:r>
-      <w:proofErr w:type="spellEnd"/>
-      <w:r>
-        <w:rPr>
-          <w:rFonts w:ascii="JetBrains Mono" w:hAnsi="JetBrains Mono" w:cs="JetBrains Mono"/>
-          <w:sz w:val="24"/>
-          <w:szCs w:val="24"/>
-          <w:lang w:val="en-US"/>
-        </w:rPr>
-        <w:t>&gt;</w:t>
-      </w:r>
-    </w:p>
-    <w:p>
-      <w:pPr>
-        <w:pStyle w:val="ListParagraph"/>
-        <w:numPr>
-          <w:ilvl w:val="1"/>
-          <w:numId w:val="1"/>
-        </w:numPr>
-        <w:rPr>
-          <w:rFonts w:ascii="Fira Sans Book" w:hAnsi="Fira Sans Book" w:cstheme="minorHAnsi"/>
-          <w:sz w:val="20"/>
-          <w:szCs w:val="20"/>
-          <w:lang w:val="en-US"/>
-        </w:rPr>
-      </w:pPr>
-      <w:r>
-        <w:rPr>
-          <w:rFonts w:ascii="Fira Sans Book" w:hAnsi="Fira Sans Book" w:cstheme="minorHAnsi"/>
-          <w:sz w:val="20"/>
-          <w:szCs w:val="20"/>
-          <w:lang w:val="en-US"/>
-        </w:rPr>
-        <w:t xml:space="preserve">Push tag </w:t>
-      </w:r>
-      <w:proofErr w:type="spellStart"/>
-      <w:r>
-        <w:rPr>
-          <w:rFonts w:ascii="Fira Sans Book" w:hAnsi="Fira Sans Book" w:cstheme="minorHAnsi"/>
-          <w:sz w:val="20"/>
-          <w:szCs w:val="20"/>
-          <w:lang w:val="en-US"/>
-        </w:rPr>
-        <w:t>tagname</w:t>
-      </w:r>
-      <w:proofErr w:type="spellEnd"/>
-      <w:r>
-        <w:rPr>
-          <w:rFonts w:ascii="Fira Sans Book" w:hAnsi="Fira Sans Book" w:cstheme="minorHAnsi"/>
-          <w:sz w:val="20"/>
-          <w:szCs w:val="20"/>
-          <w:lang w:val="en-US"/>
-        </w:rPr>
-        <w:t xml:space="preserve"> to remote branch </w:t>
-      </w:r>
-      <w:proofErr w:type="spellStart"/>
-      <w:r>
-        <w:rPr>
-          <w:rFonts w:ascii="Fira Sans Book" w:hAnsi="Fira Sans Book" w:cstheme="minorHAnsi"/>
-          <w:sz w:val="20"/>
-          <w:szCs w:val="20"/>
-          <w:lang w:val="en-US"/>
-        </w:rPr>
-        <w:t>remotename</w:t>
-      </w:r>
-      <w:proofErr w:type="spellEnd"/>
-      <w:r>
-        <w:rPr>
-          <w:rFonts w:ascii="Fira Sans Book" w:hAnsi="Fira Sans Book" w:cstheme="minorHAnsi"/>
-          <w:sz w:val="20"/>
-          <w:szCs w:val="20"/>
-          <w:lang w:val="en-US"/>
-        </w:rPr>
-        <w:t>.</w:t>
+        <w:t>push &lt;remotename&gt; &lt;tagname&gt;</w:t>
+      </w:r>
+    </w:p>
+    <w:p>
+      <w:pPr>
+        <w:pStyle w:val="ListParagraph"/>
+        <w:numPr>
+          <w:ilvl w:val="1"/>
+          <w:numId w:val="1"/>
+        </w:numPr>
+        <w:rPr>
+          <w:rFonts w:ascii="Fira Sans Book" w:hAnsi="Fira Sans Book" w:cstheme="minorHAnsi"/>
+          <w:sz w:val="20"/>
+          <w:szCs w:val="20"/>
+          <w:lang w:val="en-US"/>
+        </w:rPr>
+      </w:pPr>
+      <w:r>
+        <w:rPr>
+          <w:rFonts w:ascii="Fira Sans Book" w:hAnsi="Fira Sans Book" w:cstheme="minorHAnsi"/>
+          <w:sz w:val="20"/>
+          <w:szCs w:val="20"/>
+          <w:lang w:val="en-US"/>
+        </w:rPr>
+        <w:t>Push tag tagname to remote branch remotename.</w:t>
       </w:r>
     </w:p>
     <w:p>
@@ -8410,10 +7379,12 @@
           <w:szCs w:val="32"/>
           <w:lang w:val="en-US"/>
         </w:rPr>
-        <w:t xml:space="preserve">Git </w:t>
-      </w:r>
-      <w:proofErr w:type="spellStart"/>
-      <w:r>
+        <w:t>Git Reflog</w:t>
+      </w:r>
+    </w:p>
+    <w:p>
+      <w:pPr>
+        <w:jc w:val="center"/>
         <w:rPr>
           <w:rFonts w:ascii="Fira Sans Book" w:hAnsi="Fira Sans Book"/>
           <w:b/>
@@ -8422,21 +7393,6 @@
           <w:szCs w:val="32"/>
           <w:lang w:val="en-US"/>
         </w:rPr>
-        <w:t>Reflog</w:t>
-      </w:r>
-      <w:proofErr w:type="spellEnd"/>
-    </w:p>
-    <w:p>
-      <w:pPr>
-        <w:jc w:val="center"/>
-        <w:rPr>
-          <w:rFonts w:ascii="Fira Sans Book" w:hAnsi="Fira Sans Book"/>
-          <w:b/>
-          <w:bCs/>
-          <w:sz w:val="32"/>
-          <w:szCs w:val="32"/>
-          <w:lang w:val="en-US"/>
-        </w:rPr>
       </w:pPr>
     </w:p>
     <w:p>
@@ -8462,45 +7418,14 @@
         </w:rPr>
         <w:t xml:space="preserve">git </w:t>
       </w:r>
-      <w:proofErr w:type="spellStart"/>
-      <w:r>
-        <w:rPr>
-          <w:rFonts w:ascii="JetBrains Mono" w:hAnsi="JetBrains Mono" w:cs="JetBrains Mono"/>
-          <w:sz w:val="24"/>
-          <w:szCs w:val="24"/>
-          <w:lang w:val="en-US"/>
-        </w:rPr>
-        <w:t>reflog</w:t>
-      </w:r>
-      <w:proofErr w:type="spellEnd"/>
-      <w:r>
-        <w:rPr>
-          <w:rFonts w:ascii="JetBrains Mono" w:hAnsi="JetBrains Mono" w:cs="JetBrains Mono"/>
-          <w:sz w:val="24"/>
-          <w:szCs w:val="24"/>
-          <w:lang w:val="en-US"/>
-        </w:rPr>
-        <w:t xml:space="preserve"> &lt;option&gt; HEAD/&lt;</w:t>
-      </w:r>
-      <w:proofErr w:type="spellStart"/>
-      <w:r>
-        <w:rPr>
-          <w:rFonts w:ascii="JetBrains Mono" w:hAnsi="JetBrains Mono" w:cs="JetBrains Mono"/>
-          <w:sz w:val="24"/>
-          <w:szCs w:val="24"/>
-          <w:lang w:val="en-US"/>
-        </w:rPr>
-        <w:t>branchname</w:t>
-      </w:r>
-      <w:proofErr w:type="spellEnd"/>
-      <w:r>
-        <w:rPr>
-          <w:rFonts w:ascii="JetBrains Mono" w:hAnsi="JetBrains Mono" w:cs="JetBrains Mono"/>
-          <w:sz w:val="24"/>
-          <w:szCs w:val="24"/>
-          <w:lang w:val="en-US"/>
-        </w:rPr>
-        <w:t>&gt;</w:t>
+      <w:r>
+        <w:rPr>
+          <w:rFonts w:ascii="JetBrains Mono" w:hAnsi="JetBrains Mono" w:cs="JetBrains Mono"/>
+          <w:sz w:val="24"/>
+          <w:szCs w:val="24"/>
+          <w:lang w:val="en-US"/>
+        </w:rPr>
+        <w:t>reflog &lt;option&gt; HEAD/&lt;branchname&gt;</w:t>
       </w:r>
     </w:p>
     <w:p>

</xml_diff>